<commit_message>
Paper and notes updated. Don't remember what with.
</commit_message>
<xml_diff>
--- a/doc/paper.docx
+++ b/doc/paper.docx
@@ -1030,7 +1030,15 @@
         <w:t>.</w:t>
       </w:r>
       <w:r>
-        <w:t xml:space="preserve"> Since I had used neither before (and had only begun learning Javascript earlier this semester), I had to learn them from scratch. Essentially, this project was almost completely foreign territory for me.</w:t>
+        <w:t xml:space="preserve"> Since I had used neither before (and had only begun learning </w:t>
+      </w:r>
+      <w:proofErr w:type="spellStart"/>
+      <w:r>
+        <w:t>Javascript</w:t>
+      </w:r>
+      <w:proofErr w:type="spellEnd"/>
+      <w:r>
+        <w:t xml:space="preserve"> earlier this semester), I had to learn them from scratch. Essentially, this project was almost completely foreign territory for me.</w:t>
       </w:r>
     </w:p>
     <w:p>
@@ -1055,8 +1063,13 @@
         <w:t>Moment JS and Twitter Bootstrap are also used, mostly to save time when it became clear how close the deadline was approaching. Moment JS can</w:t>
       </w:r>
       <w:r>
-        <w:t xml:space="preserve"> easily manipulate datetimes</w:t>
-      </w:r>
+        <w:t xml:space="preserve"> easily manipulate </w:t>
+      </w:r>
+      <w:proofErr w:type="spellStart"/>
+      <w:r>
+        <w:t>datetimes</w:t>
+      </w:r>
+      <w:proofErr w:type="spellEnd"/>
       <w:r>
         <w:t>, which saved a ton of time when creating the calendar views</w:t>
       </w:r>
@@ -1127,17 +1140,27 @@
         <w:t xml:space="preserve"> is stored in a MySQL database. </w:t>
       </w:r>
       <w:r>
-        <w:t>The design of the tables themselves can be seen below. With the exception of the session table, all tables are inter-connected in some form. Label_</w:t>
+        <w:t xml:space="preserve">The design of the tables themselves can be seen below. With the exception of the session table, all tables are inter-connected in some form. </w:t>
+      </w:r>
+      <w:proofErr w:type="spellStart"/>
+      <w:r>
+        <w:t>Label_</w:t>
       </w:r>
       <w:r>
         <w:t>person</w:t>
       </w:r>
-      <w:r>
-        <w:t xml:space="preserve"> and calendar_</w:t>
+      <w:proofErr w:type="spellEnd"/>
+      <w:r>
+        <w:t xml:space="preserve"> and </w:t>
+      </w:r>
+      <w:proofErr w:type="spellStart"/>
+      <w:r>
+        <w:t>calendar_</w:t>
       </w:r>
       <w:r>
         <w:t>person</w:t>
       </w:r>
+      <w:proofErr w:type="spellEnd"/>
       <w:r>
         <w:t xml:space="preserve"> would have been used for sharing labels and calendars with other users in an item-to-person, one-to-many relationship if the feature had been finished.</w:t>
       </w:r>
@@ -1199,42 +1222,20 @@
     </w:p>
     <w:p>
       <w:r>
+        <w:lastRenderedPageBreak/>
         <w:tab/>
-        <w:t>Task and events both share a lot of fields. To reduce redundancy and normalize the database more, their like-fields are stored in a separate table called activity_info,</w:t>
-      </w:r>
-      <w:r>
-        <w:t xml:space="preserve"> which in turn </w:t>
-      </w:r>
-      <w:r>
-        <w:lastRenderedPageBreak/>
-        <w:t>points to the recurrence table. Recurrence</w:t>
-      </w:r>
-      <w:r>
-        <w:t xml:space="preserve"> in the app</w:t>
-      </w:r>
-      <w:r>
-        <w:t xml:space="preserve"> is designed around the RRule standard</w:t>
-      </w:r>
-      <w:r>
-        <w:t xml:space="preserve">, which allows for easy importing and exporting of other calendars, as many calendar apps such as iCalendar and Google Calender use it. It’s also allows for very versatile </w:t>
-      </w:r>
-      <w:r>
-        <w:t>reoccurring</w:t>
-      </w:r>
-      <w:r>
-        <w:t xml:space="preserve"> events or tasks, such as the second to last day of the second week of </w:t>
-      </w:r>
-      <w:r>
-        <w:t>every third</w:t>
-      </w:r>
-      <w:r>
-        <w:t xml:space="preserve"> month. Unfortunately, my app doesn’t allow for quite so much detail, but the structure is there should I ever </w:t>
-      </w:r>
-      <w:r>
-        <w:t>wish</w:t>
-      </w:r>
-      <w:r>
-        <w:t xml:space="preserve"> to implement it in the future.</w:t>
+        <w:t xml:space="preserve">Task and events both share a lot of fields. To reduce redundancy and normalize the database more, their like-fields are stored in a separate table called </w:t>
+      </w:r>
+      <w:proofErr w:type="spellStart"/>
+      <w:r>
+        <w:t>activity_info</w:t>
+      </w:r>
+      <w:proofErr w:type="spellEnd"/>
+      <w:r>
+        <w:t>,</w:t>
+      </w:r>
+      <w:r>
+        <w:t xml:space="preserve"> which in turn points to the recurrence table.</w:t>
       </w:r>
       <w:r>
         <w:t xml:space="preserve"> </w:t>
@@ -1297,11 +1298,41 @@
     </w:p>
     <w:p>
       <w:pPr>
+        <w:ind w:firstLine="720"/>
+      </w:pPr>
+      <w:bookmarkStart w:id="3" w:name="_Toc449131965"/>
+      <w:r>
+        <w:t xml:space="preserve">Recurrence in the app is designed around the </w:t>
+      </w:r>
+      <w:proofErr w:type="spellStart"/>
+      <w:r>
+        <w:t>RRule</w:t>
+      </w:r>
+      <w:proofErr w:type="spellEnd"/>
+      <w:r>
+        <w:t xml:space="preserve"> standard, which allows for easy importing and exporting of other calendars, as many calendar apps such as iCalendar and Google </w:t>
+      </w:r>
+      <w:proofErr w:type="spellStart"/>
+      <w:r>
+        <w:t>Calender</w:t>
+      </w:r>
+      <w:proofErr w:type="spellEnd"/>
+      <w:r>
+        <w:t xml:space="preserve"> use it. It’s also allows for very versatile reoccurring events or tasks, such as the second to last day of the second week of every third month. Unfortunately, my app doesn’t allow for quite so much detail, but the structure is there should I ever wish to implement it in the future.</w:t>
+      </w:r>
+      <w:bookmarkStart w:id="4" w:name="_GoBack"/>
+      <w:bookmarkEnd w:id="4"/>
+    </w:p>
+    <w:p>
+      <w:pPr>
         <w:pStyle w:val="Heading1"/>
       </w:pPr>
-      <w:bookmarkStart w:id="3" w:name="_Toc449131965"/>
-      <w:r>
-        <w:t>CRUD</w:t>
+      <w:r>
+        <w:lastRenderedPageBreak/>
+        <w:t>C</w:t>
+      </w:r>
+      <w:r>
+        <w:t>RUD</w:t>
       </w:r>
       <w:bookmarkEnd w:id="3"/>
     </w:p>
@@ -1324,23 +1355,21 @@
         <w:ind w:firstLine="720"/>
       </w:pPr>
       <w:r>
-        <w:lastRenderedPageBreak/>
-        <w:t xml:space="preserve">The database itself is accessed via a CRUD service on the frontend, which in turn </w:t>
-      </w:r>
-      <w:r>
-        <w:t>talks to</w:t>
-      </w:r>
-      <w:r>
-        <w:t xml:space="preserve"> the appropriate CRUD</w:t>
-      </w:r>
-      <w:r>
-        <w:t xml:space="preserve"> Manager, a wrapper for all CRUD classes that routes requests based on the request method and information provided.</w:t>
+        <w:t>The database itself is accessed via a CRUD service on the frontend, which in turn talks to the appropriate CRUD Manager, a wrapper for all CRUD classes that routes requests based on the request method and information provided.</w:t>
       </w:r>
       <w:r>
         <w:t xml:space="preserve"> The CRUD class </w:t>
       </w:r>
       <w:r>
-        <w:t xml:space="preserve">(or ActivityCRUD, depending on item) </w:t>
+        <w:t xml:space="preserve">(or </w:t>
+      </w:r>
+      <w:proofErr w:type="spellStart"/>
+      <w:r>
+        <w:t>ActivityCRUD</w:t>
+      </w:r>
+      <w:proofErr w:type="spellEnd"/>
+      <w:r>
+        <w:t xml:space="preserve">, depending on item) </w:t>
       </w:r>
       <w:r>
         <w:t>then sends queries to a database wrapper, which will automatically bind parameters and return a promise, which is sent back through the chain to the CRUD service.</w:t>
@@ -1358,10 +1387,26 @@
         <w:t>, with some code removed for brevity’s sake.</w:t>
       </w:r>
       <w:r>
-        <w:t xml:space="preserve"> Note that $joinedActivity is </w:t>
-      </w:r>
-      <w:r>
-        <w:t>the joined tables of the activity, activity_info, and recurrence</w:t>
+        <w:t xml:space="preserve"> Note that $</w:t>
+      </w:r>
+      <w:proofErr w:type="spellStart"/>
+      <w:r>
+        <w:t>joinedActivity</w:t>
+      </w:r>
+      <w:proofErr w:type="spellEnd"/>
+      <w:r>
+        <w:t xml:space="preserve"> is </w:t>
+      </w:r>
+      <w:r>
+        <w:t xml:space="preserve">the joined tables of the activity, </w:t>
+      </w:r>
+      <w:proofErr w:type="spellStart"/>
+      <w:r>
+        <w:t>activity_info</w:t>
+      </w:r>
+      <w:proofErr w:type="spellEnd"/>
+      <w:r>
+        <w:t>, and recurrence</w:t>
       </w:r>
       <w:r>
         <w:t xml:space="preserve">. </w:t>
@@ -1424,6 +1469,7 @@
                 <w:szCs w:val="18"/>
               </w:rPr>
             </w:pPr>
+            <w:proofErr w:type="spellStart"/>
             <w:r>
               <w:rPr>
                 <w:rFonts w:asciiTheme="majorHAnsi" w:hAnsiTheme="majorHAnsi"/>
@@ -1448,6 +1494,7 @@
               </w:rPr>
               <w:t>.php</w:t>
             </w:r>
+            <w:proofErr w:type="spellEnd"/>
           </w:p>
         </w:tc>
       </w:tr>
@@ -1489,43 +1536,153 @@
                 <w:sz w:val="18"/>
                 <w:szCs w:val="18"/>
               </w:rPr>
-              <w:t xml:space="preserve">  return $http.get(this.base + '?id=' + id)</w:t>
-            </w:r>
-          </w:p>
-          <w:p>
-            <w:pPr>
-              <w:spacing w:line="240" w:lineRule="auto"/>
-              <w:rPr>
-                <w:rFonts w:ascii="Consolas" w:hAnsi="Consolas"/>
-                <w:sz w:val="18"/>
-                <w:szCs w:val="18"/>
-              </w:rPr>
-            </w:pPr>
-            <w:r>
-              <w:rPr>
-                <w:rFonts w:ascii="Consolas" w:hAnsi="Consolas"/>
-                <w:sz w:val="18"/>
-                <w:szCs w:val="18"/>
-              </w:rPr>
-              <w:t xml:space="preserve">    .then(promiseComplete)</w:t>
-            </w:r>
-          </w:p>
-          <w:p>
-            <w:pPr>
-              <w:spacing w:line="240" w:lineRule="auto"/>
-              <w:rPr>
-                <w:rFonts w:ascii="Consolas" w:hAnsi="Consolas"/>
-                <w:sz w:val="18"/>
-                <w:szCs w:val="18"/>
-              </w:rPr>
-            </w:pPr>
-            <w:r>
-              <w:rPr>
-                <w:rFonts w:ascii="Consolas" w:hAnsi="Consolas"/>
-                <w:sz w:val="18"/>
-                <w:szCs w:val="18"/>
-              </w:rPr>
-              <w:t xml:space="preserve">    .catch(promiseFailed);</w:t>
+              <w:t xml:space="preserve">  return $</w:t>
+            </w:r>
+            <w:proofErr w:type="spellStart"/>
+            <w:proofErr w:type="gramStart"/>
+            <w:r>
+              <w:rPr>
+                <w:rFonts w:ascii="Consolas" w:hAnsi="Consolas"/>
+                <w:sz w:val="18"/>
+                <w:szCs w:val="18"/>
+              </w:rPr>
+              <w:t>http.get</w:t>
+            </w:r>
+            <w:proofErr w:type="spellEnd"/>
+            <w:r>
+              <w:rPr>
+                <w:rFonts w:ascii="Consolas" w:hAnsi="Consolas"/>
+                <w:sz w:val="18"/>
+                <w:szCs w:val="18"/>
+              </w:rPr>
+              <w:t>(</w:t>
+            </w:r>
+            <w:proofErr w:type="spellStart"/>
+            <w:proofErr w:type="gramEnd"/>
+            <w:r>
+              <w:rPr>
+                <w:rFonts w:ascii="Consolas" w:hAnsi="Consolas"/>
+                <w:sz w:val="18"/>
+                <w:szCs w:val="18"/>
+              </w:rPr>
+              <w:t>this.base</w:t>
+            </w:r>
+            <w:proofErr w:type="spellEnd"/>
+            <w:r>
+              <w:rPr>
+                <w:rFonts w:ascii="Consolas" w:hAnsi="Consolas"/>
+                <w:sz w:val="18"/>
+                <w:szCs w:val="18"/>
+              </w:rPr>
+              <w:t xml:space="preserve"> + '?id=' + id)</w:t>
+            </w:r>
+          </w:p>
+          <w:p>
+            <w:pPr>
+              <w:spacing w:line="240" w:lineRule="auto"/>
+              <w:rPr>
+                <w:rFonts w:ascii="Consolas" w:hAnsi="Consolas"/>
+                <w:sz w:val="18"/>
+                <w:szCs w:val="18"/>
+              </w:rPr>
+            </w:pPr>
+            <w:r>
+              <w:rPr>
+                <w:rFonts w:ascii="Consolas" w:hAnsi="Consolas"/>
+                <w:sz w:val="18"/>
+                <w:szCs w:val="18"/>
+              </w:rPr>
+              <w:t xml:space="preserve">    </w:t>
+            </w:r>
+            <w:proofErr w:type="gramStart"/>
+            <w:r>
+              <w:rPr>
+                <w:rFonts w:ascii="Consolas" w:hAnsi="Consolas"/>
+                <w:sz w:val="18"/>
+                <w:szCs w:val="18"/>
+              </w:rPr>
+              <w:t>.then</w:t>
+            </w:r>
+            <w:proofErr w:type="gramEnd"/>
+            <w:r>
+              <w:rPr>
+                <w:rFonts w:ascii="Consolas" w:hAnsi="Consolas"/>
+                <w:sz w:val="18"/>
+                <w:szCs w:val="18"/>
+              </w:rPr>
+              <w:t>(</w:t>
+            </w:r>
+            <w:proofErr w:type="spellStart"/>
+            <w:r>
+              <w:rPr>
+                <w:rFonts w:ascii="Consolas" w:hAnsi="Consolas"/>
+                <w:sz w:val="18"/>
+                <w:szCs w:val="18"/>
+              </w:rPr>
+              <w:t>promiseComplete</w:t>
+            </w:r>
+            <w:proofErr w:type="spellEnd"/>
+            <w:r>
+              <w:rPr>
+                <w:rFonts w:ascii="Consolas" w:hAnsi="Consolas"/>
+                <w:sz w:val="18"/>
+                <w:szCs w:val="18"/>
+              </w:rPr>
+              <w:t>)</w:t>
+            </w:r>
+          </w:p>
+          <w:p>
+            <w:pPr>
+              <w:spacing w:line="240" w:lineRule="auto"/>
+              <w:rPr>
+                <w:rFonts w:ascii="Consolas" w:hAnsi="Consolas"/>
+                <w:sz w:val="18"/>
+                <w:szCs w:val="18"/>
+              </w:rPr>
+            </w:pPr>
+            <w:r>
+              <w:rPr>
+                <w:rFonts w:ascii="Consolas" w:hAnsi="Consolas"/>
+                <w:sz w:val="18"/>
+                <w:szCs w:val="18"/>
+              </w:rPr>
+              <w:t xml:space="preserve">    </w:t>
+            </w:r>
+            <w:proofErr w:type="gramStart"/>
+            <w:r>
+              <w:rPr>
+                <w:rFonts w:ascii="Consolas" w:hAnsi="Consolas"/>
+                <w:sz w:val="18"/>
+                <w:szCs w:val="18"/>
+              </w:rPr>
+              <w:t>.catch</w:t>
+            </w:r>
+            <w:proofErr w:type="gramEnd"/>
+            <w:r>
+              <w:rPr>
+                <w:rFonts w:ascii="Consolas" w:hAnsi="Consolas"/>
+                <w:sz w:val="18"/>
+                <w:szCs w:val="18"/>
+              </w:rPr>
+              <w:t>(</w:t>
+            </w:r>
+            <w:proofErr w:type="spellStart"/>
+            <w:r>
+              <w:rPr>
+                <w:rFonts w:ascii="Consolas" w:hAnsi="Consolas"/>
+                <w:sz w:val="18"/>
+                <w:szCs w:val="18"/>
+              </w:rPr>
+              <w:t>promiseFailed</w:t>
+            </w:r>
+            <w:proofErr w:type="spellEnd"/>
+            <w:r>
+              <w:rPr>
+                <w:rFonts w:ascii="Consolas" w:hAnsi="Consolas"/>
+                <w:sz w:val="18"/>
+                <w:szCs w:val="18"/>
+              </w:rPr>
+              <w:t>);</w:t>
             </w:r>
           </w:p>
           <w:p>
@@ -1596,7 +1753,25 @@
                 <w:sz w:val="18"/>
                 <w:szCs w:val="18"/>
               </w:rPr>
-              <w:t>public function get($id)</w:t>
+              <w:t xml:space="preserve">public function </w:t>
+            </w:r>
+            <w:proofErr w:type="gramStart"/>
+            <w:r>
+              <w:rPr>
+                <w:rFonts w:ascii="Consolas" w:hAnsi="Consolas"/>
+                <w:sz w:val="18"/>
+                <w:szCs w:val="18"/>
+              </w:rPr>
+              <w:t>get</w:t>
+            </w:r>
+            <w:proofErr w:type="gramEnd"/>
+            <w:r>
+              <w:rPr>
+                <w:rFonts w:ascii="Consolas" w:hAnsi="Consolas"/>
+                <w:sz w:val="18"/>
+                <w:szCs w:val="18"/>
+              </w:rPr>
+              <w:t>($id)</w:t>
             </w:r>
           </w:p>
           <w:p>
@@ -1632,61 +1807,143 @@
                 <w:sz w:val="18"/>
                 <w:szCs w:val="18"/>
               </w:rPr>
-              <w:t xml:space="preserve">  return $this-&gt;db-&gt;query(</w:t>
-            </w:r>
-          </w:p>
-          <w:p>
-            <w:pPr>
-              <w:spacing w:line="240" w:lineRule="auto"/>
-              <w:rPr>
-                <w:rFonts w:ascii="Consolas" w:hAnsi="Consolas"/>
-                <w:sz w:val="18"/>
-                <w:szCs w:val="18"/>
-              </w:rPr>
-            </w:pPr>
-            <w:r>
-              <w:rPr>
-                <w:rFonts w:ascii="Consolas" w:hAnsi="Consolas"/>
-                <w:sz w:val="18"/>
-                <w:szCs w:val="18"/>
-              </w:rPr>
-              <w:t xml:space="preserve">    "SELECT *, {$this-&gt;selectID}</w:t>
-            </w:r>
-          </w:p>
-          <w:p>
-            <w:pPr>
-              <w:spacing w:line="240" w:lineRule="auto"/>
-              <w:rPr>
-                <w:rFonts w:ascii="Consolas" w:hAnsi="Consolas"/>
-                <w:sz w:val="18"/>
-                <w:szCs w:val="18"/>
-              </w:rPr>
-            </w:pPr>
-            <w:r>
-              <w:rPr>
-                <w:rFonts w:ascii="Consolas" w:hAnsi="Consolas"/>
-                <w:sz w:val="18"/>
-                <w:szCs w:val="18"/>
-              </w:rPr>
-              <w:t xml:space="preserve">    FROM {$this-&gt;joinedActivity}</w:t>
-            </w:r>
-          </w:p>
-          <w:p>
-            <w:pPr>
-              <w:spacing w:line="240" w:lineRule="auto"/>
-              <w:rPr>
-                <w:rFonts w:ascii="Consolas" w:hAnsi="Consolas"/>
-                <w:sz w:val="18"/>
-                <w:szCs w:val="18"/>
-              </w:rPr>
-            </w:pPr>
-            <w:r>
-              <w:rPr>
-                <w:rFonts w:ascii="Consolas" w:hAnsi="Consolas"/>
-                <w:sz w:val="18"/>
-                <w:szCs w:val="18"/>
-              </w:rPr>
-              <w:t xml:space="preserve">    WHERE {$this-&gt;table}.id = :id",</w:t>
+              <w:t xml:space="preserve">  return $this-&gt;</w:t>
+            </w:r>
+            <w:proofErr w:type="spellStart"/>
+            <w:r>
+              <w:rPr>
+                <w:rFonts w:ascii="Consolas" w:hAnsi="Consolas"/>
+                <w:sz w:val="18"/>
+                <w:szCs w:val="18"/>
+              </w:rPr>
+              <w:t>db</w:t>
+            </w:r>
+            <w:proofErr w:type="spellEnd"/>
+            <w:r>
+              <w:rPr>
+                <w:rFonts w:ascii="Consolas" w:hAnsi="Consolas"/>
+                <w:sz w:val="18"/>
+                <w:szCs w:val="18"/>
+              </w:rPr>
+              <w:t>-&gt;</w:t>
+            </w:r>
+            <w:proofErr w:type="gramStart"/>
+            <w:r>
+              <w:rPr>
+                <w:rFonts w:ascii="Consolas" w:hAnsi="Consolas"/>
+                <w:sz w:val="18"/>
+                <w:szCs w:val="18"/>
+              </w:rPr>
+              <w:t>query(</w:t>
+            </w:r>
+            <w:proofErr w:type="gramEnd"/>
+          </w:p>
+          <w:p>
+            <w:pPr>
+              <w:spacing w:line="240" w:lineRule="auto"/>
+              <w:rPr>
+                <w:rFonts w:ascii="Consolas" w:hAnsi="Consolas"/>
+                <w:sz w:val="18"/>
+                <w:szCs w:val="18"/>
+              </w:rPr>
+            </w:pPr>
+            <w:r>
+              <w:rPr>
+                <w:rFonts w:ascii="Consolas" w:hAnsi="Consolas"/>
+                <w:sz w:val="18"/>
+                <w:szCs w:val="18"/>
+              </w:rPr>
+              <w:t xml:space="preserve">    "SELECT *, {$this-&gt;</w:t>
+            </w:r>
+            <w:proofErr w:type="spellStart"/>
+            <w:r>
+              <w:rPr>
+                <w:rFonts w:ascii="Consolas" w:hAnsi="Consolas"/>
+                <w:sz w:val="18"/>
+                <w:szCs w:val="18"/>
+              </w:rPr>
+              <w:t>selectID</w:t>
+            </w:r>
+            <w:proofErr w:type="spellEnd"/>
+            <w:r>
+              <w:rPr>
+                <w:rFonts w:ascii="Consolas" w:hAnsi="Consolas"/>
+                <w:sz w:val="18"/>
+                <w:szCs w:val="18"/>
+              </w:rPr>
+              <w:t>}</w:t>
+            </w:r>
+          </w:p>
+          <w:p>
+            <w:pPr>
+              <w:spacing w:line="240" w:lineRule="auto"/>
+              <w:rPr>
+                <w:rFonts w:ascii="Consolas" w:hAnsi="Consolas"/>
+                <w:sz w:val="18"/>
+                <w:szCs w:val="18"/>
+              </w:rPr>
+            </w:pPr>
+            <w:r>
+              <w:rPr>
+                <w:rFonts w:ascii="Consolas" w:hAnsi="Consolas"/>
+                <w:sz w:val="18"/>
+                <w:szCs w:val="18"/>
+              </w:rPr>
+              <w:t xml:space="preserve">    FROM {$this-&gt;</w:t>
+            </w:r>
+            <w:proofErr w:type="spellStart"/>
+            <w:r>
+              <w:rPr>
+                <w:rFonts w:ascii="Consolas" w:hAnsi="Consolas"/>
+                <w:sz w:val="18"/>
+                <w:szCs w:val="18"/>
+              </w:rPr>
+              <w:t>joinedActivity</w:t>
+            </w:r>
+            <w:proofErr w:type="spellEnd"/>
+            <w:r>
+              <w:rPr>
+                <w:rFonts w:ascii="Consolas" w:hAnsi="Consolas"/>
+                <w:sz w:val="18"/>
+                <w:szCs w:val="18"/>
+              </w:rPr>
+              <w:t>}</w:t>
+            </w:r>
+          </w:p>
+          <w:p>
+            <w:pPr>
+              <w:spacing w:line="240" w:lineRule="auto"/>
+              <w:rPr>
+                <w:rFonts w:ascii="Consolas" w:hAnsi="Consolas"/>
+                <w:sz w:val="18"/>
+                <w:szCs w:val="18"/>
+              </w:rPr>
+            </w:pPr>
+            <w:r>
+              <w:rPr>
+                <w:rFonts w:ascii="Consolas" w:hAnsi="Consolas"/>
+                <w:sz w:val="18"/>
+                <w:szCs w:val="18"/>
+              </w:rPr>
+              <w:t xml:space="preserve">    WHERE {$this-&gt;table}.id </w:t>
+            </w:r>
+            <w:proofErr w:type="gramStart"/>
+            <w:r>
+              <w:rPr>
+                <w:rFonts w:ascii="Consolas" w:hAnsi="Consolas"/>
+                <w:sz w:val="18"/>
+                <w:szCs w:val="18"/>
+              </w:rPr>
+              <w:t>= :id</w:t>
+            </w:r>
+            <w:proofErr w:type="gramEnd"/>
+            <w:r>
+              <w:rPr>
+                <w:rFonts w:ascii="Consolas" w:hAnsi="Consolas"/>
+                <w:sz w:val="18"/>
+                <w:szCs w:val="18"/>
+              </w:rPr>
+              <w:t>",</w:t>
             </w:r>
           </w:p>
           <w:p>
@@ -1760,7 +2017,8 @@
                 <w:szCs w:val="18"/>
               </w:rPr>
             </w:pPr>
-            <w:bookmarkStart w:id="4" w:name="_Hlk449118860"/>
+            <w:bookmarkStart w:id="5" w:name="_Hlk449118860"/>
+            <w:proofErr w:type="spellStart"/>
             <w:r>
               <w:rPr>
                 <w:rFonts w:asciiTheme="majorHAnsi" w:hAnsiTheme="majorHAnsi"/>
@@ -1769,6 +2027,7 @@
               </w:rPr>
               <w:t>taskManager.php</w:t>
             </w:r>
+            <w:proofErr w:type="spellEnd"/>
           </w:p>
         </w:tc>
         <w:tc>
@@ -1785,6 +2044,7 @@
                 <w:szCs w:val="18"/>
               </w:rPr>
             </w:pPr>
+            <w:proofErr w:type="spellStart"/>
             <w:r>
               <w:rPr>
                 <w:rFonts w:asciiTheme="majorHAnsi" w:hAnsiTheme="majorHAnsi"/>
@@ -1801,10 +2061,11 @@
               </w:rPr>
               <w:t>.php</w:t>
             </w:r>
+            <w:proofErr w:type="spellEnd"/>
           </w:p>
         </w:tc>
       </w:tr>
-      <w:bookmarkEnd w:id="4"/>
+      <w:bookmarkEnd w:id="5"/>
       <w:tr>
         <w:tc>
           <w:tcPr>
@@ -1825,8 +2086,28 @@
                 <w:sz w:val="18"/>
                 <w:szCs w:val="18"/>
               </w:rPr>
-              <w:t>$manager = new CrudManager(</w:t>
-            </w:r>
+              <w:t xml:space="preserve">$manager = new </w:t>
+            </w:r>
+            <w:proofErr w:type="spellStart"/>
+            <w:proofErr w:type="gramStart"/>
+            <w:r>
+              <w:rPr>
+                <w:rFonts w:ascii="Consolas" w:hAnsi="Consolas"/>
+                <w:sz w:val="18"/>
+                <w:szCs w:val="18"/>
+              </w:rPr>
+              <w:t>CrudManager</w:t>
+            </w:r>
+            <w:proofErr w:type="spellEnd"/>
+            <w:r>
+              <w:rPr>
+                <w:rFonts w:ascii="Consolas" w:hAnsi="Consolas"/>
+                <w:sz w:val="18"/>
+                <w:szCs w:val="18"/>
+              </w:rPr>
+              <w:t>(</w:t>
+            </w:r>
+            <w:proofErr w:type="gramEnd"/>
           </w:p>
           <w:p>
             <w:pPr>
@@ -1863,6 +2144,7 @@
               </w:rPr>
               <w:t xml:space="preserve">  new </w:t>
             </w:r>
+            <w:proofErr w:type="gramStart"/>
             <w:r>
               <w:rPr>
                 <w:rFonts w:ascii="Consolas" w:hAnsi="Consolas"/>
@@ -1877,7 +2159,16 @@
                 <w:sz w:val="18"/>
                 <w:szCs w:val="18"/>
               </w:rPr>
-              <w:t>(),</w:t>
+              <w:t>(</w:t>
+            </w:r>
+            <w:proofErr w:type="gramEnd"/>
+            <w:r>
+              <w:rPr>
+                <w:rFonts w:ascii="Consolas" w:hAnsi="Consolas"/>
+                <w:sz w:val="18"/>
+                <w:szCs w:val="18"/>
+              </w:rPr>
+              <w:t>),</w:t>
             </w:r>
           </w:p>
           <w:p>
@@ -1913,60 +2204,259 @@
                 <w:sz w:val="18"/>
                 <w:szCs w:val="18"/>
               </w:rPr>
-              <w:t xml:space="preserve">  isset($_GET['id']) ? $_GET['id'] : null,</w:t>
-            </w:r>
-          </w:p>
-          <w:p>
-            <w:pPr>
-              <w:spacing w:line="240" w:lineRule="auto"/>
-              <w:rPr>
-                <w:rFonts w:ascii="Consolas" w:hAnsi="Consolas"/>
-                <w:sz w:val="18"/>
-                <w:szCs w:val="18"/>
-              </w:rPr>
-            </w:pPr>
-            <w:r>
-              <w:rPr>
-                <w:rFonts w:ascii="Consolas" w:hAnsi="Consolas"/>
-                <w:sz w:val="18"/>
-                <w:szCs w:val="18"/>
-              </w:rPr>
-              <w:t xml:space="preserve">  isset($_GET['usewhere']) ? $_GET['usewhere'] : null,</w:t>
-            </w:r>
-          </w:p>
-          <w:p>
-            <w:pPr>
-              <w:spacing w:line="240" w:lineRule="auto"/>
-              <w:rPr>
-                <w:rFonts w:ascii="Consolas" w:hAnsi="Consolas"/>
-                <w:sz w:val="18"/>
-                <w:szCs w:val="18"/>
-              </w:rPr>
-            </w:pPr>
-            <w:r>
-              <w:rPr>
-                <w:rFonts w:ascii="Consolas" w:hAnsi="Consolas"/>
-                <w:sz w:val="18"/>
-                <w:szCs w:val="18"/>
-              </w:rPr>
-              <w:t xml:space="preserve">  isset($_GET['where']) ? $_GET['where'] : null</w:t>
-            </w:r>
-          </w:p>
-          <w:p>
-            <w:pPr>
-              <w:spacing w:line="240" w:lineRule="auto"/>
-              <w:rPr>
-                <w:rFonts w:ascii="Consolas" w:hAnsi="Consolas"/>
-                <w:sz w:val="18"/>
-                <w:szCs w:val="18"/>
-              </w:rPr>
-            </w:pPr>
-            <w:r>
-              <w:rPr>
-                <w:rFonts w:ascii="Consolas" w:hAnsi="Consolas"/>
-                <w:sz w:val="18"/>
-                <w:szCs w:val="18"/>
-              </w:rPr>
+              <w:t xml:space="preserve">  </w:t>
+            </w:r>
+            <w:proofErr w:type="spellStart"/>
+            <w:r>
+              <w:rPr>
+                <w:rFonts w:ascii="Consolas" w:hAnsi="Consolas"/>
+                <w:sz w:val="18"/>
+                <w:szCs w:val="18"/>
+              </w:rPr>
+              <w:t>isset</w:t>
+            </w:r>
+            <w:proofErr w:type="spellEnd"/>
+            <w:r>
+              <w:rPr>
+                <w:rFonts w:ascii="Consolas" w:hAnsi="Consolas"/>
+                <w:sz w:val="18"/>
+                <w:szCs w:val="18"/>
+              </w:rPr>
+              <w:t>($_GET['id']</w:t>
+            </w:r>
+            <w:proofErr w:type="gramStart"/>
+            <w:r>
+              <w:rPr>
+                <w:rFonts w:ascii="Consolas" w:hAnsi="Consolas"/>
+                <w:sz w:val="18"/>
+                <w:szCs w:val="18"/>
+              </w:rPr>
+              <w:t>) ?</w:t>
+            </w:r>
+            <w:proofErr w:type="gramEnd"/>
+            <w:r>
+              <w:rPr>
+                <w:rFonts w:ascii="Consolas" w:hAnsi="Consolas"/>
+                <w:sz w:val="18"/>
+                <w:szCs w:val="18"/>
+              </w:rPr>
+              <w:t xml:space="preserve"> $_GET['id'</w:t>
+            </w:r>
+            <w:proofErr w:type="gramStart"/>
+            <w:r>
+              <w:rPr>
+                <w:rFonts w:ascii="Consolas" w:hAnsi="Consolas"/>
+                <w:sz w:val="18"/>
+                <w:szCs w:val="18"/>
+              </w:rPr>
+              <w:t>] :</w:t>
+            </w:r>
+            <w:proofErr w:type="gramEnd"/>
+            <w:r>
+              <w:rPr>
+                <w:rFonts w:ascii="Consolas" w:hAnsi="Consolas"/>
+                <w:sz w:val="18"/>
+                <w:szCs w:val="18"/>
+              </w:rPr>
+              <w:t xml:space="preserve"> null,</w:t>
+            </w:r>
+          </w:p>
+          <w:p>
+            <w:pPr>
+              <w:spacing w:line="240" w:lineRule="auto"/>
+              <w:rPr>
+                <w:rFonts w:ascii="Consolas" w:hAnsi="Consolas"/>
+                <w:sz w:val="18"/>
+                <w:szCs w:val="18"/>
+              </w:rPr>
+            </w:pPr>
+            <w:r>
+              <w:rPr>
+                <w:rFonts w:ascii="Consolas" w:hAnsi="Consolas"/>
+                <w:sz w:val="18"/>
+                <w:szCs w:val="18"/>
+              </w:rPr>
+              <w:t xml:space="preserve">  </w:t>
+            </w:r>
+            <w:proofErr w:type="spellStart"/>
+            <w:r>
+              <w:rPr>
+                <w:rFonts w:ascii="Consolas" w:hAnsi="Consolas"/>
+                <w:sz w:val="18"/>
+                <w:szCs w:val="18"/>
+              </w:rPr>
+              <w:t>isset</w:t>
+            </w:r>
+            <w:proofErr w:type="spellEnd"/>
+            <w:r>
+              <w:rPr>
+                <w:rFonts w:ascii="Consolas" w:hAnsi="Consolas"/>
+                <w:sz w:val="18"/>
+                <w:szCs w:val="18"/>
+              </w:rPr>
+              <w:t>($_GET['</w:t>
+            </w:r>
+            <w:proofErr w:type="spellStart"/>
+            <w:r>
+              <w:rPr>
+                <w:rFonts w:ascii="Consolas" w:hAnsi="Consolas"/>
+                <w:sz w:val="18"/>
+                <w:szCs w:val="18"/>
+              </w:rPr>
+              <w:t>usewhere</w:t>
+            </w:r>
+            <w:proofErr w:type="spellEnd"/>
+            <w:r>
+              <w:rPr>
+                <w:rFonts w:ascii="Consolas" w:hAnsi="Consolas"/>
+                <w:sz w:val="18"/>
+                <w:szCs w:val="18"/>
+              </w:rPr>
+              <w:t>']</w:t>
+            </w:r>
+            <w:proofErr w:type="gramStart"/>
+            <w:r>
+              <w:rPr>
+                <w:rFonts w:ascii="Consolas" w:hAnsi="Consolas"/>
+                <w:sz w:val="18"/>
+                <w:szCs w:val="18"/>
+              </w:rPr>
+              <w:t>) ?</w:t>
+            </w:r>
+            <w:proofErr w:type="gramEnd"/>
+            <w:r>
+              <w:rPr>
+                <w:rFonts w:ascii="Consolas" w:hAnsi="Consolas"/>
+                <w:sz w:val="18"/>
+                <w:szCs w:val="18"/>
+              </w:rPr>
+              <w:t xml:space="preserve"> $_GET['</w:t>
+            </w:r>
+            <w:proofErr w:type="spellStart"/>
+            <w:r>
+              <w:rPr>
+                <w:rFonts w:ascii="Consolas" w:hAnsi="Consolas"/>
+                <w:sz w:val="18"/>
+                <w:szCs w:val="18"/>
+              </w:rPr>
+              <w:t>usewhere</w:t>
+            </w:r>
+            <w:proofErr w:type="spellEnd"/>
+            <w:r>
+              <w:rPr>
+                <w:rFonts w:ascii="Consolas" w:hAnsi="Consolas"/>
+                <w:sz w:val="18"/>
+                <w:szCs w:val="18"/>
+              </w:rPr>
+              <w:t>'</w:t>
+            </w:r>
+            <w:proofErr w:type="gramStart"/>
+            <w:r>
+              <w:rPr>
+                <w:rFonts w:ascii="Consolas" w:hAnsi="Consolas"/>
+                <w:sz w:val="18"/>
+                <w:szCs w:val="18"/>
+              </w:rPr>
+              <w:t>] :</w:t>
+            </w:r>
+            <w:proofErr w:type="gramEnd"/>
+            <w:r>
+              <w:rPr>
+                <w:rFonts w:ascii="Consolas" w:hAnsi="Consolas"/>
+                <w:sz w:val="18"/>
+                <w:szCs w:val="18"/>
+              </w:rPr>
+              <w:t xml:space="preserve"> null,</w:t>
+            </w:r>
+          </w:p>
+          <w:p>
+            <w:pPr>
+              <w:spacing w:line="240" w:lineRule="auto"/>
+              <w:rPr>
+                <w:rFonts w:ascii="Consolas" w:hAnsi="Consolas"/>
+                <w:sz w:val="18"/>
+                <w:szCs w:val="18"/>
+              </w:rPr>
+            </w:pPr>
+            <w:r>
+              <w:rPr>
+                <w:rFonts w:ascii="Consolas" w:hAnsi="Consolas"/>
+                <w:sz w:val="18"/>
+                <w:szCs w:val="18"/>
+              </w:rPr>
+              <w:t xml:space="preserve">  </w:t>
+            </w:r>
+            <w:proofErr w:type="spellStart"/>
+            <w:r>
+              <w:rPr>
+                <w:rFonts w:ascii="Consolas" w:hAnsi="Consolas"/>
+                <w:sz w:val="18"/>
+                <w:szCs w:val="18"/>
+              </w:rPr>
+              <w:t>isset</w:t>
+            </w:r>
+            <w:proofErr w:type="spellEnd"/>
+            <w:r>
+              <w:rPr>
+                <w:rFonts w:ascii="Consolas" w:hAnsi="Consolas"/>
+                <w:sz w:val="18"/>
+                <w:szCs w:val="18"/>
+              </w:rPr>
+              <w:t>($_GET['where']</w:t>
+            </w:r>
+            <w:proofErr w:type="gramStart"/>
+            <w:r>
+              <w:rPr>
+                <w:rFonts w:ascii="Consolas" w:hAnsi="Consolas"/>
+                <w:sz w:val="18"/>
+                <w:szCs w:val="18"/>
+              </w:rPr>
+              <w:t>) ?</w:t>
+            </w:r>
+            <w:proofErr w:type="gramEnd"/>
+            <w:r>
+              <w:rPr>
+                <w:rFonts w:ascii="Consolas" w:hAnsi="Consolas"/>
+                <w:sz w:val="18"/>
+                <w:szCs w:val="18"/>
+              </w:rPr>
+              <w:t xml:space="preserve"> $_GET['where'</w:t>
+            </w:r>
+            <w:proofErr w:type="gramStart"/>
+            <w:r>
+              <w:rPr>
+                <w:rFonts w:ascii="Consolas" w:hAnsi="Consolas"/>
+                <w:sz w:val="18"/>
+                <w:szCs w:val="18"/>
+              </w:rPr>
+              <w:t>] :</w:t>
+            </w:r>
+            <w:proofErr w:type="gramEnd"/>
+            <w:r>
+              <w:rPr>
+                <w:rFonts w:ascii="Consolas" w:hAnsi="Consolas"/>
+                <w:sz w:val="18"/>
+                <w:szCs w:val="18"/>
+              </w:rPr>
+              <w:t xml:space="preserve"> null</w:t>
+            </w:r>
+          </w:p>
+          <w:p>
+            <w:pPr>
+              <w:spacing w:line="240" w:lineRule="auto"/>
+              <w:rPr>
+                <w:rFonts w:ascii="Consolas" w:hAnsi="Consolas"/>
+                <w:sz w:val="18"/>
+                <w:szCs w:val="18"/>
+              </w:rPr>
+            </w:pPr>
+            <w:r>
+              <w:rPr>
+                <w:rFonts w:ascii="Consolas" w:hAnsi="Consolas"/>
+                <w:sz w:val="18"/>
+                <w:szCs w:val="18"/>
+              </w:rPr>
+              <w:lastRenderedPageBreak/>
               <w:t>);</w:t>
             </w:r>
           </w:p>
@@ -2001,8 +2491,19 @@
                 <w:sz w:val="18"/>
                 <w:szCs w:val="18"/>
               </w:rPr>
-              <w:t>public function query(</w:t>
-            </w:r>
+              <w:lastRenderedPageBreak/>
+              <w:t xml:space="preserve">public function </w:t>
+            </w:r>
+            <w:proofErr w:type="gramStart"/>
+            <w:r>
+              <w:rPr>
+                <w:rFonts w:ascii="Consolas" w:hAnsi="Consolas"/>
+                <w:sz w:val="18"/>
+                <w:szCs w:val="18"/>
+              </w:rPr>
+              <w:t>query(</w:t>
+            </w:r>
+            <w:proofErr w:type="gramEnd"/>
           </w:p>
           <w:p>
             <w:pPr>
@@ -2037,43 +2538,115 @@
                 <w:sz w:val="18"/>
                 <w:szCs w:val="18"/>
               </w:rPr>
-              <w:t xml:space="preserve">  $bindings = array(),</w:t>
-            </w:r>
-          </w:p>
-          <w:p>
-            <w:pPr>
-              <w:spacing w:line="240" w:lineRule="auto"/>
-              <w:rPr>
-                <w:rFonts w:ascii="Consolas" w:hAnsi="Consolas"/>
-                <w:sz w:val="18"/>
-                <w:szCs w:val="18"/>
-              </w:rPr>
-            </w:pPr>
-            <w:r>
-              <w:rPr>
-                <w:rFonts w:ascii="Consolas" w:hAnsi="Consolas"/>
-                <w:sz w:val="18"/>
-                <w:szCs w:val="18"/>
-              </w:rPr>
-              <w:t xml:space="preserve">  $fetchStyle = PDO::FETCH_ASSOC,</w:t>
-            </w:r>
-          </w:p>
-          <w:p>
-            <w:pPr>
-              <w:spacing w:line="240" w:lineRule="auto"/>
-              <w:rPr>
-                <w:rFonts w:ascii="Consolas" w:hAnsi="Consolas"/>
-                <w:sz w:val="18"/>
-                <w:szCs w:val="18"/>
-              </w:rPr>
-            </w:pPr>
-            <w:r>
-              <w:rPr>
-                <w:rFonts w:ascii="Consolas" w:hAnsi="Consolas"/>
-                <w:sz w:val="18"/>
-                <w:szCs w:val="18"/>
-              </w:rPr>
-              <w:t xml:space="preserve">  $fetchArgs = null</w:t>
+              <w:t xml:space="preserve">  $bindings = </w:t>
+            </w:r>
+            <w:proofErr w:type="gramStart"/>
+            <w:r>
+              <w:rPr>
+                <w:rFonts w:ascii="Consolas" w:hAnsi="Consolas"/>
+                <w:sz w:val="18"/>
+                <w:szCs w:val="18"/>
+              </w:rPr>
+              <w:t>array(</w:t>
+            </w:r>
+            <w:proofErr w:type="gramEnd"/>
+            <w:r>
+              <w:rPr>
+                <w:rFonts w:ascii="Consolas" w:hAnsi="Consolas"/>
+                <w:sz w:val="18"/>
+                <w:szCs w:val="18"/>
+              </w:rPr>
+              <w:t>),</w:t>
+            </w:r>
+          </w:p>
+          <w:p>
+            <w:pPr>
+              <w:spacing w:line="240" w:lineRule="auto"/>
+              <w:rPr>
+                <w:rFonts w:ascii="Consolas" w:hAnsi="Consolas"/>
+                <w:sz w:val="18"/>
+                <w:szCs w:val="18"/>
+              </w:rPr>
+            </w:pPr>
+            <w:r>
+              <w:rPr>
+                <w:rFonts w:ascii="Consolas" w:hAnsi="Consolas"/>
+                <w:sz w:val="18"/>
+                <w:szCs w:val="18"/>
+              </w:rPr>
+              <w:t xml:space="preserve">  $</w:t>
+            </w:r>
+            <w:proofErr w:type="spellStart"/>
+            <w:r>
+              <w:rPr>
+                <w:rFonts w:ascii="Consolas" w:hAnsi="Consolas"/>
+                <w:sz w:val="18"/>
+                <w:szCs w:val="18"/>
+              </w:rPr>
+              <w:t>fetchStyle</w:t>
+            </w:r>
+            <w:proofErr w:type="spellEnd"/>
+            <w:r>
+              <w:rPr>
+                <w:rFonts w:ascii="Consolas" w:hAnsi="Consolas"/>
+                <w:sz w:val="18"/>
+                <w:szCs w:val="18"/>
+              </w:rPr>
+              <w:t xml:space="preserve"> = </w:t>
+            </w:r>
+            <w:proofErr w:type="gramStart"/>
+            <w:r>
+              <w:rPr>
+                <w:rFonts w:ascii="Consolas" w:hAnsi="Consolas"/>
+                <w:sz w:val="18"/>
+                <w:szCs w:val="18"/>
+              </w:rPr>
+              <w:t>PDO::</w:t>
+            </w:r>
+            <w:proofErr w:type="gramEnd"/>
+            <w:r>
+              <w:rPr>
+                <w:rFonts w:ascii="Consolas" w:hAnsi="Consolas"/>
+                <w:sz w:val="18"/>
+                <w:szCs w:val="18"/>
+              </w:rPr>
+              <w:t>FETCH_ASSOC,</w:t>
+            </w:r>
+          </w:p>
+          <w:p>
+            <w:pPr>
+              <w:spacing w:line="240" w:lineRule="auto"/>
+              <w:rPr>
+                <w:rFonts w:ascii="Consolas" w:hAnsi="Consolas"/>
+                <w:sz w:val="18"/>
+                <w:szCs w:val="18"/>
+              </w:rPr>
+            </w:pPr>
+            <w:r>
+              <w:rPr>
+                <w:rFonts w:ascii="Consolas" w:hAnsi="Consolas"/>
+                <w:sz w:val="18"/>
+                <w:szCs w:val="18"/>
+              </w:rPr>
+              <w:t xml:space="preserve">  $</w:t>
+            </w:r>
+            <w:proofErr w:type="spellStart"/>
+            <w:r>
+              <w:rPr>
+                <w:rFonts w:ascii="Consolas" w:hAnsi="Consolas"/>
+                <w:sz w:val="18"/>
+                <w:szCs w:val="18"/>
+              </w:rPr>
+              <w:t>fetchArgs</w:t>
+            </w:r>
+            <w:proofErr w:type="spellEnd"/>
+            <w:r>
+              <w:rPr>
+                <w:rFonts w:ascii="Consolas" w:hAnsi="Consolas"/>
+                <w:sz w:val="18"/>
+                <w:szCs w:val="18"/>
+              </w:rPr>
+              <w:t xml:space="preserve"> = null</w:t>
             </w:r>
           </w:p>
           <w:p>
@@ -2155,25 +2728,61 @@
                 <w:sz w:val="18"/>
                 <w:szCs w:val="18"/>
               </w:rPr>
-              <w:t xml:space="preserve">    if (!empty($bindings)) {</w:t>
-            </w:r>
-          </w:p>
-          <w:p>
-            <w:pPr>
-              <w:spacing w:line="240" w:lineRule="auto"/>
-              <w:rPr>
-                <w:rFonts w:ascii="Consolas" w:hAnsi="Consolas"/>
-                <w:sz w:val="18"/>
-                <w:szCs w:val="18"/>
-              </w:rPr>
-            </w:pPr>
-            <w:r>
-              <w:rPr>
-                <w:rFonts w:ascii="Consolas" w:hAnsi="Consolas"/>
-                <w:sz w:val="18"/>
-                <w:szCs w:val="18"/>
-              </w:rPr>
-              <w:t xml:space="preserve">      $this-&gt;bindValues($bindings);</w:t>
+              <w:t xml:space="preserve">    if </w:t>
+            </w:r>
+            <w:proofErr w:type="gramStart"/>
+            <w:r>
+              <w:rPr>
+                <w:rFonts w:ascii="Consolas" w:hAnsi="Consolas"/>
+                <w:sz w:val="18"/>
+                <w:szCs w:val="18"/>
+              </w:rPr>
+              <w:t>(!empty</w:t>
+            </w:r>
+            <w:proofErr w:type="gramEnd"/>
+            <w:r>
+              <w:rPr>
+                <w:rFonts w:ascii="Consolas" w:hAnsi="Consolas"/>
+                <w:sz w:val="18"/>
+                <w:szCs w:val="18"/>
+              </w:rPr>
+              <w:t>($bindings)) {</w:t>
+            </w:r>
+          </w:p>
+          <w:p>
+            <w:pPr>
+              <w:spacing w:line="240" w:lineRule="auto"/>
+              <w:rPr>
+                <w:rFonts w:ascii="Consolas" w:hAnsi="Consolas"/>
+                <w:sz w:val="18"/>
+                <w:szCs w:val="18"/>
+              </w:rPr>
+            </w:pPr>
+            <w:r>
+              <w:rPr>
+                <w:rFonts w:ascii="Consolas" w:hAnsi="Consolas"/>
+                <w:sz w:val="18"/>
+                <w:szCs w:val="18"/>
+              </w:rPr>
+              <w:t xml:space="preserve">      $this-&gt;</w:t>
+            </w:r>
+            <w:proofErr w:type="spellStart"/>
+            <w:r>
+              <w:rPr>
+                <w:rFonts w:ascii="Consolas" w:hAnsi="Consolas"/>
+                <w:sz w:val="18"/>
+                <w:szCs w:val="18"/>
+              </w:rPr>
+              <w:t>bindValues</w:t>
+            </w:r>
+            <w:proofErr w:type="spellEnd"/>
+            <w:r>
+              <w:rPr>
+                <w:rFonts w:ascii="Consolas" w:hAnsi="Consolas"/>
+                <w:sz w:val="18"/>
+                <w:szCs w:val="18"/>
+              </w:rPr>
+              <w:t>($bindings);</w:t>
             </w:r>
           </w:p>
           <w:p>
@@ -2219,25 +2828,107 @@
                 <w:sz w:val="18"/>
                 <w:szCs w:val="18"/>
               </w:rPr>
-              <w:t xml:space="preserve">    $this-&gt;statement-&gt;execute();</w:t>
-            </w:r>
-          </w:p>
-          <w:p>
-            <w:pPr>
-              <w:spacing w:line="240" w:lineRule="auto"/>
-              <w:rPr>
-                <w:rFonts w:ascii="Consolas" w:hAnsi="Consolas"/>
-                <w:sz w:val="18"/>
-                <w:szCs w:val="18"/>
-              </w:rPr>
-            </w:pPr>
-            <w:r>
-              <w:rPr>
-                <w:rFonts w:ascii="Consolas" w:hAnsi="Consolas"/>
-                <w:sz w:val="18"/>
-                <w:szCs w:val="18"/>
-              </w:rPr>
-              <w:t xml:space="preserve">    $result = $this-&gt;getResult($query, $fetchStyle, $fetchArgs);</w:t>
+              <w:t xml:space="preserve">    $this-&gt;statement-&gt;</w:t>
+            </w:r>
+            <w:proofErr w:type="gramStart"/>
+            <w:r>
+              <w:rPr>
+                <w:rFonts w:ascii="Consolas" w:hAnsi="Consolas"/>
+                <w:sz w:val="18"/>
+                <w:szCs w:val="18"/>
+              </w:rPr>
+              <w:t>execute(</w:t>
+            </w:r>
+            <w:proofErr w:type="gramEnd"/>
+            <w:r>
+              <w:rPr>
+                <w:rFonts w:ascii="Consolas" w:hAnsi="Consolas"/>
+                <w:sz w:val="18"/>
+                <w:szCs w:val="18"/>
+              </w:rPr>
+              <w:t>);</w:t>
+            </w:r>
+          </w:p>
+          <w:p>
+            <w:pPr>
+              <w:spacing w:line="240" w:lineRule="auto"/>
+              <w:rPr>
+                <w:rFonts w:ascii="Consolas" w:hAnsi="Consolas"/>
+                <w:sz w:val="18"/>
+                <w:szCs w:val="18"/>
+              </w:rPr>
+            </w:pPr>
+            <w:r>
+              <w:rPr>
+                <w:rFonts w:ascii="Consolas" w:hAnsi="Consolas"/>
+                <w:sz w:val="18"/>
+                <w:szCs w:val="18"/>
+              </w:rPr>
+              <w:t xml:space="preserve">    $result = $this-&gt;</w:t>
+            </w:r>
+            <w:proofErr w:type="spellStart"/>
+            <w:proofErr w:type="gramStart"/>
+            <w:r>
+              <w:rPr>
+                <w:rFonts w:ascii="Consolas" w:hAnsi="Consolas"/>
+                <w:sz w:val="18"/>
+                <w:szCs w:val="18"/>
+              </w:rPr>
+              <w:t>getResult</w:t>
+            </w:r>
+            <w:proofErr w:type="spellEnd"/>
+            <w:r>
+              <w:rPr>
+                <w:rFonts w:ascii="Consolas" w:hAnsi="Consolas"/>
+                <w:sz w:val="18"/>
+                <w:szCs w:val="18"/>
+              </w:rPr>
+              <w:t>(</w:t>
+            </w:r>
+            <w:proofErr w:type="gramEnd"/>
+            <w:r>
+              <w:rPr>
+                <w:rFonts w:ascii="Consolas" w:hAnsi="Consolas"/>
+                <w:sz w:val="18"/>
+                <w:szCs w:val="18"/>
+              </w:rPr>
+              <w:t>$query, $</w:t>
+            </w:r>
+            <w:proofErr w:type="spellStart"/>
+            <w:r>
+              <w:rPr>
+                <w:rFonts w:ascii="Consolas" w:hAnsi="Consolas"/>
+                <w:sz w:val="18"/>
+                <w:szCs w:val="18"/>
+              </w:rPr>
+              <w:t>fetchStyle</w:t>
+            </w:r>
+            <w:proofErr w:type="spellEnd"/>
+            <w:r>
+              <w:rPr>
+                <w:rFonts w:ascii="Consolas" w:hAnsi="Consolas"/>
+                <w:sz w:val="18"/>
+                <w:szCs w:val="18"/>
+              </w:rPr>
+              <w:t>, $</w:t>
+            </w:r>
+            <w:proofErr w:type="spellStart"/>
+            <w:r>
+              <w:rPr>
+                <w:rFonts w:ascii="Consolas" w:hAnsi="Consolas"/>
+                <w:sz w:val="18"/>
+                <w:szCs w:val="18"/>
+              </w:rPr>
+              <w:t>fetchArgs</w:t>
+            </w:r>
+            <w:proofErr w:type="spellEnd"/>
+            <w:r>
+              <w:rPr>
+                <w:rFonts w:ascii="Consolas" w:hAnsi="Consolas"/>
+                <w:sz w:val="18"/>
+                <w:szCs w:val="18"/>
+              </w:rPr>
+              <w:t>);</w:t>
             </w:r>
           </w:p>
           <w:p>
@@ -2273,7 +2964,25 @@
                 <w:sz w:val="18"/>
                 <w:szCs w:val="18"/>
               </w:rPr>
-              <w:t xml:space="preserve">  } catch (\PDOException $e) {</w:t>
+              <w:t xml:space="preserve">  } catch (\</w:t>
+            </w:r>
+            <w:proofErr w:type="spellStart"/>
+            <w:r>
+              <w:rPr>
+                <w:rFonts w:ascii="Consolas" w:hAnsi="Consolas"/>
+                <w:sz w:val="18"/>
+                <w:szCs w:val="18"/>
+              </w:rPr>
+              <w:t>PDOException</w:t>
+            </w:r>
+            <w:proofErr w:type="spellEnd"/>
+            <w:r>
+              <w:rPr>
+                <w:rFonts w:ascii="Consolas" w:hAnsi="Consolas"/>
+                <w:sz w:val="18"/>
+                <w:szCs w:val="18"/>
+              </w:rPr>
+              <w:t xml:space="preserve"> $e) {</w:t>
             </w:r>
           </w:p>
           <w:p>
@@ -2346,12 +3055,14 @@
                 <w:szCs w:val="18"/>
               </w:rPr>
             </w:pPr>
+            <w:proofErr w:type="spellStart"/>
             <w:r>
               <w:rPr>
                 <w:rFonts w:asciiTheme="majorHAnsi" w:hAnsiTheme="majorHAnsi"/>
                 <w:color w:val="FFFFFF" w:themeColor="background1"/>
                 <w:szCs w:val="18"/>
               </w:rPr>
+              <w:lastRenderedPageBreak/>
               <w:t>Crud</w:t>
             </w:r>
             <w:r>
@@ -2370,6 +3081,7 @@
               </w:rPr>
               <w:t>.php</w:t>
             </w:r>
+            <w:proofErr w:type="spellEnd"/>
           </w:p>
         </w:tc>
         <w:tc>
@@ -2409,7 +3121,35 @@
                 <w:sz w:val="18"/>
                 <w:szCs w:val="18"/>
               </w:rPr>
-              <w:t>public function getResponse()</w:t>
+              <w:t xml:space="preserve">public function </w:t>
+            </w:r>
+            <w:proofErr w:type="spellStart"/>
+            <w:proofErr w:type="gramStart"/>
+            <w:r>
+              <w:rPr>
+                <w:rFonts w:ascii="Consolas" w:hAnsi="Consolas"/>
+                <w:sz w:val="18"/>
+                <w:szCs w:val="18"/>
+              </w:rPr>
+              <w:t>getResponse</w:t>
+            </w:r>
+            <w:proofErr w:type="spellEnd"/>
+            <w:r>
+              <w:rPr>
+                <w:rFonts w:ascii="Consolas" w:hAnsi="Consolas"/>
+                <w:sz w:val="18"/>
+                <w:szCs w:val="18"/>
+              </w:rPr>
+              <w:t>(</w:t>
+            </w:r>
+            <w:proofErr w:type="gramEnd"/>
+            <w:r>
+              <w:rPr>
+                <w:rFonts w:ascii="Consolas" w:hAnsi="Consolas"/>
+                <w:sz w:val="18"/>
+                <w:szCs w:val="18"/>
+              </w:rPr>
+              <w:t>)</w:t>
             </w:r>
             <w:r>
               <w:rPr>
@@ -2443,7 +3183,25 @@
                 <w:sz w:val="18"/>
                 <w:szCs w:val="18"/>
               </w:rPr>
-              <w:t xml:space="preserve">  switch ($this-&gt;reqMethod) {</w:t>
+              <w:t xml:space="preserve">  switch ($this-&gt;</w:t>
+            </w:r>
+            <w:proofErr w:type="spellStart"/>
+            <w:r>
+              <w:rPr>
+                <w:rFonts w:ascii="Consolas" w:hAnsi="Consolas"/>
+                <w:sz w:val="18"/>
+                <w:szCs w:val="18"/>
+              </w:rPr>
+              <w:t>reqMethod</w:t>
+            </w:r>
+            <w:proofErr w:type="spellEnd"/>
+            <w:r>
+              <w:rPr>
+                <w:rFonts w:ascii="Consolas" w:hAnsi="Consolas"/>
+                <w:sz w:val="18"/>
+                <w:szCs w:val="18"/>
+              </w:rPr>
+              <w:t>) {</w:t>
             </w:r>
           </w:p>
           <w:p>
@@ -2479,7 +3237,35 @@
                 <w:sz w:val="18"/>
                 <w:szCs w:val="18"/>
               </w:rPr>
-              <w:t xml:space="preserve">      return $this-&gt;getGetResponse();</w:t>
+              <w:t xml:space="preserve">      return $this-&gt;</w:t>
+            </w:r>
+            <w:proofErr w:type="spellStart"/>
+            <w:proofErr w:type="gramStart"/>
+            <w:r>
+              <w:rPr>
+                <w:rFonts w:ascii="Consolas" w:hAnsi="Consolas"/>
+                <w:sz w:val="18"/>
+                <w:szCs w:val="18"/>
+              </w:rPr>
+              <w:t>getGetResponse</w:t>
+            </w:r>
+            <w:proofErr w:type="spellEnd"/>
+            <w:r>
+              <w:rPr>
+                <w:rFonts w:ascii="Consolas" w:hAnsi="Consolas"/>
+                <w:sz w:val="18"/>
+                <w:szCs w:val="18"/>
+              </w:rPr>
+              <w:t>(</w:t>
+            </w:r>
+            <w:proofErr w:type="gramEnd"/>
+            <w:r>
+              <w:rPr>
+                <w:rFonts w:ascii="Consolas" w:hAnsi="Consolas"/>
+                <w:sz w:val="18"/>
+                <w:szCs w:val="18"/>
+              </w:rPr>
+              <w:t>);</w:t>
             </w:r>
           </w:p>
           <w:p>
@@ -2515,7 +3301,25 @@
                 <w:sz w:val="18"/>
                 <w:szCs w:val="18"/>
               </w:rPr>
-              <w:t xml:space="preserve">      return $this-&gt;itemType-&gt;create($this-&gt;data);</w:t>
+              <w:t xml:space="preserve">      return $this-&gt;</w:t>
+            </w:r>
+            <w:proofErr w:type="spellStart"/>
+            <w:r>
+              <w:rPr>
+                <w:rFonts w:ascii="Consolas" w:hAnsi="Consolas"/>
+                <w:sz w:val="18"/>
+                <w:szCs w:val="18"/>
+              </w:rPr>
+              <w:t>itemType</w:t>
+            </w:r>
+            <w:proofErr w:type="spellEnd"/>
+            <w:r>
+              <w:rPr>
+                <w:rFonts w:ascii="Consolas" w:hAnsi="Consolas"/>
+                <w:sz w:val="18"/>
+                <w:szCs w:val="18"/>
+              </w:rPr>
+              <w:t>-&gt;create($this-&gt;data);</w:t>
             </w:r>
           </w:p>
           <w:p>
@@ -2551,7 +3355,25 @@
                 <w:sz w:val="18"/>
                 <w:szCs w:val="18"/>
               </w:rPr>
-              <w:t xml:space="preserve">      return $this-&gt;itemType-&gt;update($this-&gt;id, $this-&gt;data);</w:t>
+              <w:t xml:space="preserve">      return $this-&gt;</w:t>
+            </w:r>
+            <w:proofErr w:type="spellStart"/>
+            <w:r>
+              <w:rPr>
+                <w:rFonts w:ascii="Consolas" w:hAnsi="Consolas"/>
+                <w:sz w:val="18"/>
+                <w:szCs w:val="18"/>
+              </w:rPr>
+              <w:t>itemType</w:t>
+            </w:r>
+            <w:proofErr w:type="spellEnd"/>
+            <w:r>
+              <w:rPr>
+                <w:rFonts w:ascii="Consolas" w:hAnsi="Consolas"/>
+                <w:sz w:val="18"/>
+                <w:szCs w:val="18"/>
+              </w:rPr>
+              <w:t>-&gt;update($this-&gt;id, $this-&gt;data);</w:t>
             </w:r>
           </w:p>
           <w:p>
@@ -2587,7 +3409,35 @@
                 <w:sz w:val="18"/>
                 <w:szCs w:val="18"/>
               </w:rPr>
-              <w:t xml:space="preserve">      return $this-&gt;getDeleteResponse();</w:t>
+              <w:t xml:space="preserve">      return $this-&gt;</w:t>
+            </w:r>
+            <w:proofErr w:type="spellStart"/>
+            <w:proofErr w:type="gramStart"/>
+            <w:r>
+              <w:rPr>
+                <w:rFonts w:ascii="Consolas" w:hAnsi="Consolas"/>
+                <w:sz w:val="18"/>
+                <w:szCs w:val="18"/>
+              </w:rPr>
+              <w:t>getDeleteResponse</w:t>
+            </w:r>
+            <w:proofErr w:type="spellEnd"/>
+            <w:r>
+              <w:rPr>
+                <w:rFonts w:ascii="Consolas" w:hAnsi="Consolas"/>
+                <w:sz w:val="18"/>
+                <w:szCs w:val="18"/>
+              </w:rPr>
+              <w:t>(</w:t>
+            </w:r>
+            <w:proofErr w:type="gramEnd"/>
+            <w:r>
+              <w:rPr>
+                <w:rFonts w:ascii="Consolas" w:hAnsi="Consolas"/>
+                <w:sz w:val="18"/>
+                <w:szCs w:val="18"/>
+              </w:rPr>
+              <w:t>);</w:t>
             </w:r>
           </w:p>
           <w:p>
@@ -2649,12 +3499,11 @@
       <w:pPr>
         <w:pStyle w:val="Heading1"/>
       </w:pPr>
-      <w:bookmarkStart w:id="5" w:name="_Toc449131966"/>
-      <w:r>
-        <w:lastRenderedPageBreak/>
+      <w:bookmarkStart w:id="6" w:name="_Toc449131966"/>
+      <w:r>
         <w:t>Security</w:t>
       </w:r>
-      <w:bookmarkEnd w:id="5"/>
+      <w:bookmarkEnd w:id="6"/>
     </w:p>
     <w:p>
       <w:r>
@@ -2679,7 +3528,20 @@
         <w:t xml:space="preserve">Database ask for an associative </w:t>
       </w:r>
       <w:r>
-        <w:t>array of bindings, which is used in bindValues() to, as the name suggests, bind each value in the ar</w:t>
+        <w:t xml:space="preserve">array of bindings, which is used in </w:t>
+      </w:r>
+      <w:proofErr w:type="spellStart"/>
+      <w:proofErr w:type="gramStart"/>
+      <w:r>
+        <w:t>bindValues</w:t>
+      </w:r>
+      <w:proofErr w:type="spellEnd"/>
+      <w:r>
+        <w:t>(</w:t>
+      </w:r>
+      <w:proofErr w:type="gramEnd"/>
+      <w:r>
+        <w:t>) to, as the name suggests, bind each value in the ar</w:t>
       </w:r>
       <w:r>
         <w:t>ray, and prevent SQL injection.</w:t>
@@ -2691,18 +3553,31 @@
         <w:t>User files are also checked. Due to time constraints, the file upload service only supports PNG and JPG files</w:t>
       </w:r>
       <w:r>
-        <w:t xml:space="preserve"> as they were the easiest to validate. A file uploaded to the server is checked to be under the file limit, whether or not it’s a valid image (using PHP’s getimagesize()), and whether or not it’s a PNG or JPG. If these credentials aren’t met, the file is discarded.</w:t>
+        <w:t xml:space="preserve"> as they were the easiest to validate. A file uploaded to the server is checked to be under the file limit, whether or not it’s a valid image (using PHP’s </w:t>
+      </w:r>
+      <w:proofErr w:type="spellStart"/>
+      <w:proofErr w:type="gramStart"/>
+      <w:r>
+        <w:t>getimagesize</w:t>
+      </w:r>
+      <w:proofErr w:type="spellEnd"/>
+      <w:r>
+        <w:t>(</w:t>
+      </w:r>
+      <w:proofErr w:type="gramEnd"/>
+      <w:r>
+        <w:t>)), and whether or not it’s a PNG or JPG. If these credentials aren’t met, the file is discarded.</w:t>
       </w:r>
     </w:p>
     <w:p>
       <w:pPr>
         <w:pStyle w:val="Heading1"/>
       </w:pPr>
-      <w:bookmarkStart w:id="6" w:name="_Toc449131967"/>
+      <w:bookmarkStart w:id="7" w:name="_Toc449131967"/>
       <w:r>
         <w:t>Sessions</w:t>
       </w:r>
-      <w:bookmarkEnd w:id="6"/>
+      <w:bookmarkEnd w:id="7"/>
     </w:p>
     <w:p>
       <w:r>
@@ -2710,13 +3585,25 @@
         <w:t xml:space="preserve">Likewise, sessions are stored in a database for added security. Since a session is stored on the server instead of in a cookie on the client side, the client doesn’t have access </w:t>
       </w:r>
       <w:r>
-        <w:t xml:space="preserve">to any variables and thus cannot change any. The caveat to this is that sessions only last until the user closes their browser. Though there are ways around that, time did not permit me to </w:t>
+        <w:t xml:space="preserve">to any variables and thus cannot change any. The caveat to this is that sessions only last until the user </w:t>
+      </w:r>
+      <w:r>
+        <w:lastRenderedPageBreak/>
+        <w:t xml:space="preserve">closes their browser. Though there are ways around that, time did not permit me to </w:t>
       </w:r>
       <w:r>
         <w:t>implement</w:t>
       </w:r>
       <w:r>
-        <w:t xml:space="preserve"> them. In order to save sessions to the database, I had to create my own session handler using the SessionHandlerInterface provided by PHP. Every time a session is to be started, the handler must be set first.</w:t>
+        <w:t xml:space="preserve"> them. In order to save sessions to the database, I had to create my own session handler using the </w:t>
+      </w:r>
+      <w:proofErr w:type="spellStart"/>
+      <w:r>
+        <w:t>SessionHandlerInterface</w:t>
+      </w:r>
+      <w:proofErr w:type="spellEnd"/>
+      <w:r>
+        <w:t xml:space="preserve"> provided by PHP. Every time a session is to be started, the handler must be set first.</w:t>
       </w:r>
     </w:p>
     <w:tbl>
@@ -2752,7 +3639,8 @@
                 <w:szCs w:val="18"/>
               </w:rPr>
             </w:pPr>
-            <w:bookmarkStart w:id="7" w:name="_Hlk449127494"/>
+            <w:bookmarkStart w:id="8" w:name="_Hlk449127494"/>
+            <w:proofErr w:type="spellStart"/>
             <w:r>
               <w:rPr>
                 <w:rFonts w:asciiTheme="majorHAnsi" w:hAnsiTheme="majorHAnsi"/>
@@ -2769,6 +3657,7 @@
               </w:rPr>
               <w:t>.php</w:t>
             </w:r>
+            <w:proofErr w:type="spellEnd"/>
           </w:p>
         </w:tc>
         <w:tc>
@@ -2785,6 +3674,7 @@
                 <w:szCs w:val="18"/>
               </w:rPr>
             </w:pPr>
+            <w:proofErr w:type="spellStart"/>
             <w:r>
               <w:rPr>
                 <w:rFonts w:asciiTheme="majorHAnsi" w:hAnsiTheme="majorHAnsi"/>
@@ -2801,6 +3691,7 @@
               </w:rPr>
               <w:t>.php</w:t>
             </w:r>
+            <w:proofErr w:type="spellEnd"/>
           </w:p>
         </w:tc>
       </w:tr>
@@ -2860,43 +3751,88 @@
                 <w:sz w:val="18"/>
                 <w:szCs w:val="18"/>
               </w:rPr>
-              <w:t xml:space="preserve">  $this-&gt;sessionStart();</w:t>
-            </w:r>
-          </w:p>
-          <w:p>
-            <w:pPr>
-              <w:spacing w:line="240" w:lineRule="auto"/>
-              <w:rPr>
-                <w:rFonts w:ascii="Consolas" w:hAnsi="Consolas"/>
-                <w:sz w:val="18"/>
-                <w:szCs w:val="18"/>
-              </w:rPr>
-            </w:pPr>
-            <w:r>
-              <w:rPr>
-                <w:rFonts w:ascii="Consolas" w:hAnsi="Consolas"/>
-                <w:sz w:val="18"/>
-                <w:szCs w:val="18"/>
-              </w:rPr>
-              <w:t xml:space="preserve">  $this-&gt;setSessionVariables($username);</w:t>
-            </w:r>
-          </w:p>
-          <w:p>
-            <w:pPr>
-              <w:spacing w:line="240" w:lineRule="auto"/>
-              <w:rPr>
-                <w:rFonts w:ascii="Consolas" w:hAnsi="Consolas"/>
-                <w:sz w:val="18"/>
-                <w:szCs w:val="18"/>
-              </w:rPr>
-            </w:pPr>
-            <w:r>
-              <w:rPr>
-                <w:rFonts w:ascii="Consolas" w:hAnsi="Consolas"/>
-                <w:sz w:val="18"/>
-                <w:szCs w:val="18"/>
-              </w:rPr>
-              <w:lastRenderedPageBreak/>
+              <w:t xml:space="preserve">  $this-&gt;</w:t>
+            </w:r>
+            <w:proofErr w:type="spellStart"/>
+            <w:proofErr w:type="gramStart"/>
+            <w:r>
+              <w:rPr>
+                <w:rFonts w:ascii="Consolas" w:hAnsi="Consolas"/>
+                <w:sz w:val="18"/>
+                <w:szCs w:val="18"/>
+              </w:rPr>
+              <w:t>sessionStart</w:t>
+            </w:r>
+            <w:proofErr w:type="spellEnd"/>
+            <w:r>
+              <w:rPr>
+                <w:rFonts w:ascii="Consolas" w:hAnsi="Consolas"/>
+                <w:sz w:val="18"/>
+                <w:szCs w:val="18"/>
+              </w:rPr>
+              <w:t>(</w:t>
+            </w:r>
+            <w:proofErr w:type="gramEnd"/>
+            <w:r>
+              <w:rPr>
+                <w:rFonts w:ascii="Consolas" w:hAnsi="Consolas"/>
+                <w:sz w:val="18"/>
+                <w:szCs w:val="18"/>
+              </w:rPr>
+              <w:t>);</w:t>
+            </w:r>
+          </w:p>
+          <w:p>
+            <w:pPr>
+              <w:spacing w:line="240" w:lineRule="auto"/>
+              <w:rPr>
+                <w:rFonts w:ascii="Consolas" w:hAnsi="Consolas"/>
+                <w:sz w:val="18"/>
+                <w:szCs w:val="18"/>
+              </w:rPr>
+            </w:pPr>
+            <w:r>
+              <w:rPr>
+                <w:rFonts w:ascii="Consolas" w:hAnsi="Consolas"/>
+                <w:sz w:val="18"/>
+                <w:szCs w:val="18"/>
+              </w:rPr>
+              <w:t xml:space="preserve">  $this-&gt;</w:t>
+            </w:r>
+            <w:proofErr w:type="spellStart"/>
+            <w:r>
+              <w:rPr>
+                <w:rFonts w:ascii="Consolas" w:hAnsi="Consolas"/>
+                <w:sz w:val="18"/>
+                <w:szCs w:val="18"/>
+              </w:rPr>
+              <w:t>setSessionVariables</w:t>
+            </w:r>
+            <w:proofErr w:type="spellEnd"/>
+            <w:r>
+              <w:rPr>
+                <w:rFonts w:ascii="Consolas" w:hAnsi="Consolas"/>
+                <w:sz w:val="18"/>
+                <w:szCs w:val="18"/>
+              </w:rPr>
+              <w:t>($username);</w:t>
+            </w:r>
+          </w:p>
+          <w:p>
+            <w:pPr>
+              <w:spacing w:line="240" w:lineRule="auto"/>
+              <w:rPr>
+                <w:rFonts w:ascii="Consolas" w:hAnsi="Consolas"/>
+                <w:sz w:val="18"/>
+                <w:szCs w:val="18"/>
+              </w:rPr>
+            </w:pPr>
+            <w:r>
+              <w:rPr>
+                <w:rFonts w:ascii="Consolas" w:hAnsi="Consolas"/>
+                <w:sz w:val="18"/>
+                <w:szCs w:val="18"/>
+              </w:rPr>
               <w:t>}</w:t>
             </w:r>
           </w:p>
@@ -2925,7 +3861,35 @@
                 <w:sz w:val="18"/>
                 <w:szCs w:val="18"/>
               </w:rPr>
-              <w:t>public function sessionStart()</w:t>
+              <w:t xml:space="preserve">public function </w:t>
+            </w:r>
+            <w:proofErr w:type="spellStart"/>
+            <w:proofErr w:type="gramStart"/>
+            <w:r>
+              <w:rPr>
+                <w:rFonts w:ascii="Consolas" w:hAnsi="Consolas"/>
+                <w:sz w:val="18"/>
+                <w:szCs w:val="18"/>
+              </w:rPr>
+              <w:t>sessionStart</w:t>
+            </w:r>
+            <w:proofErr w:type="spellEnd"/>
+            <w:r>
+              <w:rPr>
+                <w:rFonts w:ascii="Consolas" w:hAnsi="Consolas"/>
+                <w:sz w:val="18"/>
+                <w:szCs w:val="18"/>
+              </w:rPr>
+              <w:t>(</w:t>
+            </w:r>
+            <w:proofErr w:type="gramEnd"/>
+            <w:r>
+              <w:rPr>
+                <w:rFonts w:ascii="Consolas" w:hAnsi="Consolas"/>
+                <w:sz w:val="18"/>
+                <w:szCs w:val="18"/>
+              </w:rPr>
+              <w:t>)</w:t>
             </w:r>
           </w:p>
           <w:p>
@@ -2961,43 +3925,133 @@
                 <w:sz w:val="18"/>
                 <w:szCs w:val="18"/>
               </w:rPr>
-              <w:t xml:space="preserve">  $handler = new SessionHandler($this);</w:t>
-            </w:r>
-          </w:p>
-          <w:p>
-            <w:pPr>
-              <w:spacing w:line="240" w:lineRule="auto"/>
-              <w:rPr>
-                <w:rFonts w:ascii="Consolas" w:hAnsi="Consolas"/>
-                <w:sz w:val="18"/>
-                <w:szCs w:val="18"/>
-              </w:rPr>
-            </w:pPr>
-            <w:r>
-              <w:rPr>
-                <w:rFonts w:ascii="Consolas" w:hAnsi="Consolas"/>
-                <w:sz w:val="18"/>
-                <w:szCs w:val="18"/>
-              </w:rPr>
-              <w:t xml:space="preserve">  session_set_save_handler($handler, true);</w:t>
-            </w:r>
-          </w:p>
-          <w:p>
-            <w:pPr>
-              <w:spacing w:line="240" w:lineRule="auto"/>
-              <w:rPr>
-                <w:rFonts w:ascii="Consolas" w:hAnsi="Consolas"/>
-                <w:sz w:val="18"/>
-                <w:szCs w:val="18"/>
-              </w:rPr>
-            </w:pPr>
-            <w:r>
-              <w:rPr>
-                <w:rFonts w:ascii="Consolas" w:hAnsi="Consolas"/>
-                <w:sz w:val="18"/>
-                <w:szCs w:val="18"/>
-              </w:rPr>
-              <w:t xml:space="preserve">  session_start();</w:t>
+              <w:t xml:space="preserve">  $handler = new </w:t>
+            </w:r>
+            <w:proofErr w:type="spellStart"/>
+            <w:r>
+              <w:rPr>
+                <w:rFonts w:ascii="Consolas" w:hAnsi="Consolas"/>
+                <w:sz w:val="18"/>
+                <w:szCs w:val="18"/>
+              </w:rPr>
+              <w:t>SessionHandler</w:t>
+            </w:r>
+            <w:proofErr w:type="spellEnd"/>
+            <w:r>
+              <w:rPr>
+                <w:rFonts w:ascii="Consolas" w:hAnsi="Consolas"/>
+                <w:sz w:val="18"/>
+                <w:szCs w:val="18"/>
+              </w:rPr>
+              <w:t>($this);</w:t>
+            </w:r>
+          </w:p>
+          <w:p>
+            <w:pPr>
+              <w:spacing w:line="240" w:lineRule="auto"/>
+              <w:rPr>
+                <w:rFonts w:ascii="Consolas" w:hAnsi="Consolas"/>
+                <w:sz w:val="18"/>
+                <w:szCs w:val="18"/>
+              </w:rPr>
+            </w:pPr>
+            <w:r>
+              <w:rPr>
+                <w:rFonts w:ascii="Consolas" w:hAnsi="Consolas"/>
+                <w:sz w:val="18"/>
+                <w:szCs w:val="18"/>
+              </w:rPr>
+              <w:t xml:space="preserve">  </w:t>
+            </w:r>
+            <w:proofErr w:type="spellStart"/>
+            <w:r>
+              <w:rPr>
+                <w:rFonts w:ascii="Consolas" w:hAnsi="Consolas"/>
+                <w:sz w:val="18"/>
+                <w:szCs w:val="18"/>
+              </w:rPr>
+              <w:t>session_set_save_</w:t>
+            </w:r>
+            <w:proofErr w:type="gramStart"/>
+            <w:r>
+              <w:rPr>
+                <w:rFonts w:ascii="Consolas" w:hAnsi="Consolas"/>
+                <w:sz w:val="18"/>
+                <w:szCs w:val="18"/>
+              </w:rPr>
+              <w:t>handler</w:t>
+            </w:r>
+            <w:proofErr w:type="spellEnd"/>
+            <w:r>
+              <w:rPr>
+                <w:rFonts w:ascii="Consolas" w:hAnsi="Consolas"/>
+                <w:sz w:val="18"/>
+                <w:szCs w:val="18"/>
+              </w:rPr>
+              <w:t>(</w:t>
+            </w:r>
+            <w:proofErr w:type="gramEnd"/>
+            <w:r>
+              <w:rPr>
+                <w:rFonts w:ascii="Consolas" w:hAnsi="Consolas"/>
+                <w:sz w:val="18"/>
+                <w:szCs w:val="18"/>
+              </w:rPr>
+              <w:t>$handler, true);</w:t>
+            </w:r>
+          </w:p>
+          <w:p>
+            <w:pPr>
+              <w:spacing w:line="240" w:lineRule="auto"/>
+              <w:rPr>
+                <w:rFonts w:ascii="Consolas" w:hAnsi="Consolas"/>
+                <w:sz w:val="18"/>
+                <w:szCs w:val="18"/>
+              </w:rPr>
+            </w:pPr>
+            <w:r>
+              <w:rPr>
+                <w:rFonts w:ascii="Consolas" w:hAnsi="Consolas"/>
+                <w:sz w:val="18"/>
+                <w:szCs w:val="18"/>
+              </w:rPr>
+              <w:t xml:space="preserve">  </w:t>
+            </w:r>
+            <w:proofErr w:type="spellStart"/>
+            <w:r>
+              <w:rPr>
+                <w:rFonts w:ascii="Consolas" w:hAnsi="Consolas"/>
+                <w:sz w:val="18"/>
+                <w:szCs w:val="18"/>
+              </w:rPr>
+              <w:t>session_</w:t>
+            </w:r>
+            <w:proofErr w:type="gramStart"/>
+            <w:r>
+              <w:rPr>
+                <w:rFonts w:ascii="Consolas" w:hAnsi="Consolas"/>
+                <w:sz w:val="18"/>
+                <w:szCs w:val="18"/>
+              </w:rPr>
+              <w:t>start</w:t>
+            </w:r>
+            <w:proofErr w:type="spellEnd"/>
+            <w:r>
+              <w:rPr>
+                <w:rFonts w:ascii="Consolas" w:hAnsi="Consolas"/>
+                <w:sz w:val="18"/>
+                <w:szCs w:val="18"/>
+              </w:rPr>
+              <w:t>(</w:t>
+            </w:r>
+            <w:proofErr w:type="gramEnd"/>
+            <w:r>
+              <w:rPr>
+                <w:rFonts w:ascii="Consolas" w:hAnsi="Consolas"/>
+                <w:sz w:val="18"/>
+                <w:szCs w:val="18"/>
+              </w:rPr>
+              <w:t>);</w:t>
             </w:r>
           </w:p>
           <w:p>
@@ -3058,8 +4112,25 @@
                 <w:sz w:val="18"/>
                 <w:szCs w:val="18"/>
               </w:rPr>
-              <w:lastRenderedPageBreak/>
-              <w:t>public function write($id, $data)</w:t>
+              <w:t xml:space="preserve">public function </w:t>
+            </w:r>
+            <w:proofErr w:type="gramStart"/>
+            <w:r>
+              <w:rPr>
+                <w:rFonts w:ascii="Consolas" w:hAnsi="Consolas"/>
+                <w:sz w:val="18"/>
+                <w:szCs w:val="18"/>
+              </w:rPr>
+              <w:t>write(</w:t>
+            </w:r>
+            <w:proofErr w:type="gramEnd"/>
+            <w:r>
+              <w:rPr>
+                <w:rFonts w:ascii="Consolas" w:hAnsi="Consolas"/>
+                <w:sz w:val="18"/>
+                <w:szCs w:val="18"/>
+              </w:rPr>
+              <w:t>$id, $data)</w:t>
             </w:r>
           </w:p>
           <w:p>
@@ -3139,26 +4210,79 @@
                 <w:sz w:val="18"/>
                 <w:szCs w:val="18"/>
               </w:rPr>
-              <w:lastRenderedPageBreak/>
-              <w:t xml:space="preserve">  if ($result['success'] &amp;&amp; !empty($result['data'])) {</w:t>
-            </w:r>
-          </w:p>
-          <w:p>
-            <w:pPr>
-              <w:spacing w:line="240" w:lineRule="auto"/>
-              <w:rPr>
-                <w:rFonts w:ascii="Consolas" w:hAnsi="Consolas"/>
-                <w:sz w:val="18"/>
-                <w:szCs w:val="18"/>
-              </w:rPr>
-            </w:pPr>
-            <w:r>
-              <w:rPr>
-                <w:rFonts w:ascii="Consolas" w:hAnsi="Consolas"/>
-                <w:sz w:val="18"/>
-                <w:szCs w:val="18"/>
-              </w:rPr>
-              <w:t xml:space="preserve">    $result = $this-&gt;session-&gt;update($id, array('data'=&gt;$data, 'last_accessed'=&gt;date('Y-m-d H:i:s')));</w:t>
+              <w:t xml:space="preserve">  if ($result['success'] &amp;</w:t>
+            </w:r>
+            <w:proofErr w:type="gramStart"/>
+            <w:r>
+              <w:rPr>
+                <w:rFonts w:ascii="Consolas" w:hAnsi="Consolas"/>
+                <w:sz w:val="18"/>
+                <w:szCs w:val="18"/>
+              </w:rPr>
+              <w:t>&amp; !empty</w:t>
+            </w:r>
+            <w:proofErr w:type="gramEnd"/>
+            <w:r>
+              <w:rPr>
+                <w:rFonts w:ascii="Consolas" w:hAnsi="Consolas"/>
+                <w:sz w:val="18"/>
+                <w:szCs w:val="18"/>
+              </w:rPr>
+              <w:t>($result['data'])) {</w:t>
+            </w:r>
+          </w:p>
+          <w:p>
+            <w:pPr>
+              <w:spacing w:line="240" w:lineRule="auto"/>
+              <w:rPr>
+                <w:rFonts w:ascii="Consolas" w:hAnsi="Consolas"/>
+                <w:sz w:val="18"/>
+                <w:szCs w:val="18"/>
+              </w:rPr>
+            </w:pPr>
+            <w:r>
+              <w:rPr>
+                <w:rFonts w:ascii="Consolas" w:hAnsi="Consolas"/>
+                <w:sz w:val="18"/>
+                <w:szCs w:val="18"/>
+              </w:rPr>
+              <w:t xml:space="preserve">    $result = $this-&gt;session-&gt;</w:t>
+            </w:r>
+            <w:proofErr w:type="gramStart"/>
+            <w:r>
+              <w:rPr>
+                <w:rFonts w:ascii="Consolas" w:hAnsi="Consolas"/>
+                <w:sz w:val="18"/>
+                <w:szCs w:val="18"/>
+              </w:rPr>
+              <w:t>update(</w:t>
+            </w:r>
+            <w:proofErr w:type="gramEnd"/>
+            <w:r>
+              <w:rPr>
+                <w:rFonts w:ascii="Consolas" w:hAnsi="Consolas"/>
+                <w:sz w:val="18"/>
+                <w:szCs w:val="18"/>
+              </w:rPr>
+              <w:t>$id, array('data'=&gt;$data, '</w:t>
+            </w:r>
+            <w:proofErr w:type="spellStart"/>
+            <w:r>
+              <w:rPr>
+                <w:rFonts w:ascii="Consolas" w:hAnsi="Consolas"/>
+                <w:sz w:val="18"/>
+                <w:szCs w:val="18"/>
+              </w:rPr>
+              <w:t>last_accessed</w:t>
+            </w:r>
+            <w:proofErr w:type="spellEnd"/>
+            <w:r>
+              <w:rPr>
+                <w:rFonts w:ascii="Consolas" w:hAnsi="Consolas"/>
+                <w:sz w:val="18"/>
+                <w:szCs w:val="18"/>
+              </w:rPr>
+              <w:t>'=&gt;date('Y-m-d H:i:s')));</w:t>
             </w:r>
           </w:p>
           <w:p>
@@ -3194,7 +4318,25 @@
                 <w:sz w:val="18"/>
                 <w:szCs w:val="18"/>
               </w:rPr>
-              <w:t xml:space="preserve">    $result = $this-&gt;session-&gt;create(array(</w:t>
+              <w:t xml:space="preserve">    $result = $this-&gt;session-&gt;</w:t>
+            </w:r>
+            <w:proofErr w:type="gramStart"/>
+            <w:r>
+              <w:rPr>
+                <w:rFonts w:ascii="Consolas" w:hAnsi="Consolas"/>
+                <w:sz w:val="18"/>
+                <w:szCs w:val="18"/>
+              </w:rPr>
+              <w:t>create(</w:t>
+            </w:r>
+            <w:proofErr w:type="gramEnd"/>
+            <w:r>
+              <w:rPr>
+                <w:rFonts w:ascii="Consolas" w:hAnsi="Consolas"/>
+                <w:sz w:val="18"/>
+                <w:szCs w:val="18"/>
+              </w:rPr>
+              <w:t>array(</w:t>
             </w:r>
           </w:p>
           <w:p>
@@ -3248,7 +4390,43 @@
                 <w:sz w:val="18"/>
                 <w:szCs w:val="18"/>
               </w:rPr>
-              <w:t xml:space="preserve">      'last_accessed'=&gt;date('Y-m-d H:i:s')</w:t>
+              <w:t xml:space="preserve">      '</w:t>
+            </w:r>
+            <w:proofErr w:type="spellStart"/>
+            <w:r>
+              <w:rPr>
+                <w:rFonts w:ascii="Consolas" w:hAnsi="Consolas"/>
+                <w:sz w:val="18"/>
+                <w:szCs w:val="18"/>
+              </w:rPr>
+              <w:t>last_accessed</w:t>
+            </w:r>
+            <w:proofErr w:type="spellEnd"/>
+            <w:r>
+              <w:rPr>
+                <w:rFonts w:ascii="Consolas" w:hAnsi="Consolas"/>
+                <w:sz w:val="18"/>
+                <w:szCs w:val="18"/>
+              </w:rPr>
+              <w:t>'=&gt;</w:t>
+            </w:r>
+            <w:proofErr w:type="gramStart"/>
+            <w:r>
+              <w:rPr>
+                <w:rFonts w:ascii="Consolas" w:hAnsi="Consolas"/>
+                <w:sz w:val="18"/>
+                <w:szCs w:val="18"/>
+              </w:rPr>
+              <w:t>date(</w:t>
+            </w:r>
+            <w:proofErr w:type="gramEnd"/>
+            <w:r>
+              <w:rPr>
+                <w:rFonts w:ascii="Consolas" w:hAnsi="Consolas"/>
+                <w:sz w:val="18"/>
+                <w:szCs w:val="18"/>
+              </w:rPr>
+              <w:t>'Y-m-d H:i:s')</w:t>
             </w:r>
           </w:p>
           <w:p>
@@ -3325,7 +4503,7 @@
           </w:p>
         </w:tc>
       </w:tr>
-      <w:bookmarkEnd w:id="7"/>
+      <w:bookmarkEnd w:id="8"/>
     </w:tbl>
     <w:p/>
     <w:p>
@@ -3336,7 +4514,15 @@
         <w:t>For example, w</w:t>
       </w:r>
       <w:r>
-        <w:t xml:space="preserve">hen a user logs in, Session-&gt;start() is called with their </w:t>
+        <w:t>hen a user logs in, Session-&gt;</w:t>
+      </w:r>
+      <w:proofErr w:type="gramStart"/>
+      <w:r>
+        <w:t>start(</w:t>
+      </w:r>
+      <w:proofErr w:type="gramEnd"/>
+      <w:r>
+        <w:t xml:space="preserve">) is called with their </w:t>
       </w:r>
       <w:r>
         <w:t xml:space="preserve">username and a new session is </w:t>
@@ -3345,18 +4531,26 @@
         <w:t>created</w:t>
       </w:r>
       <w:r>
-        <w:t xml:space="preserve"> and the user variables are set based on the user’s database fields, both actions utilizing SessionHandler-&gt;write().</w:t>
+        <w:t xml:space="preserve"> and the user variables are set based on the user’s database fields, both actions utilizing </w:t>
+      </w:r>
+      <w:proofErr w:type="spellStart"/>
+      <w:r>
+        <w:t>SessionHandler</w:t>
+      </w:r>
+      <w:proofErr w:type="spellEnd"/>
+      <w:r>
+        <w:t>-&gt;write().</w:t>
       </w:r>
     </w:p>
     <w:p>
       <w:pPr>
         <w:pStyle w:val="Heading1"/>
       </w:pPr>
-      <w:bookmarkStart w:id="8" w:name="_Toc449131968"/>
+      <w:bookmarkStart w:id="9" w:name="_Toc449131968"/>
       <w:r>
         <w:t>Directives and Filters</w:t>
       </w:r>
-      <w:bookmarkEnd w:id="8"/>
+      <w:bookmarkEnd w:id="9"/>
     </w:p>
     <w:p>
       <w:r>
@@ -3375,7 +4569,15 @@
         <w:t>.</w:t>
       </w:r>
       <w:r>
-        <w:t xml:space="preserve"> Take the due today and due in the next seven days task pages:</w:t>
+        <w:t xml:space="preserve"> Take the due today and due in the next seven </w:t>
+      </w:r>
+      <w:proofErr w:type="gramStart"/>
+      <w:r>
+        <w:t>days</w:t>
+      </w:r>
+      <w:proofErr w:type="gramEnd"/>
+      <w:r>
+        <w:t xml:space="preserve"> task pages:</w:t>
       </w:r>
     </w:p>
     <w:tbl>
@@ -3411,8 +4613,8 @@
                 <w:szCs w:val="18"/>
               </w:rPr>
             </w:pPr>
-            <w:bookmarkStart w:id="9" w:name="_Hlk449127511"/>
-            <w:bookmarkStart w:id="10" w:name="_Hlk449128646"/>
+            <w:bookmarkStart w:id="10" w:name="_Hlk449127511"/>
+            <w:bookmarkStart w:id="11" w:name="_Hlk449128646"/>
             <w:r>
               <w:rPr>
                 <w:rFonts w:asciiTheme="majorHAnsi" w:hAnsiTheme="majorHAnsi"/>
@@ -3448,7 +4650,7 @@
           </w:p>
         </w:tc>
       </w:tr>
-      <w:bookmarkEnd w:id="9"/>
+      <w:bookmarkEnd w:id="10"/>
       <w:tr>
         <w:tc>
           <w:tcPr>
@@ -3487,7 +4689,43 @@
                 <w:sz w:val="18"/>
                 <w:szCs w:val="18"/>
               </w:rPr>
-              <w:t>&lt;sp-tasks order="['!!due', 'due']" within-days="1"&gt;&lt;/sp-tasks&gt;</w:t>
+              <w:t>&lt;</w:t>
+            </w:r>
+            <w:proofErr w:type="spellStart"/>
+            <w:r>
+              <w:rPr>
+                <w:rFonts w:ascii="Consolas" w:hAnsi="Consolas"/>
+                <w:sz w:val="18"/>
+                <w:szCs w:val="18"/>
+              </w:rPr>
+              <w:t>sp</w:t>
+            </w:r>
+            <w:proofErr w:type="spellEnd"/>
+            <w:r>
+              <w:rPr>
+                <w:rFonts w:ascii="Consolas" w:hAnsi="Consolas"/>
+                <w:sz w:val="18"/>
+                <w:szCs w:val="18"/>
+              </w:rPr>
+              <w:t>-tasks order="['!!due', 'due']" within-days="1"&gt;&lt;/</w:t>
+            </w:r>
+            <w:proofErr w:type="spellStart"/>
+            <w:r>
+              <w:rPr>
+                <w:rFonts w:ascii="Consolas" w:hAnsi="Consolas"/>
+                <w:sz w:val="18"/>
+                <w:szCs w:val="18"/>
+              </w:rPr>
+              <w:t>sp</w:t>
+            </w:r>
+            <w:proofErr w:type="spellEnd"/>
+            <w:r>
+              <w:rPr>
+                <w:rFonts w:ascii="Consolas" w:hAnsi="Consolas"/>
+                <w:sz w:val="18"/>
+                <w:szCs w:val="18"/>
+              </w:rPr>
+              <w:t>-tasks&gt;</w:t>
             </w:r>
           </w:p>
           <w:p>
@@ -3520,6 +4758,7 @@
                 <w:sz w:val="18"/>
                 <w:szCs w:val="18"/>
               </w:rPr>
+              <w:lastRenderedPageBreak/>
               <w:t>&lt;h1&gt;Next 7 Days&lt;/h1&gt;</w:t>
             </w:r>
           </w:p>
@@ -3538,13 +4777,49 @@
                 <w:sz w:val="18"/>
                 <w:szCs w:val="18"/>
               </w:rPr>
-              <w:t>&lt;sp-tasks order="['!!due', 'due']" within-days="7"&gt;&lt;/sp-tasks&gt;</w:t>
+              <w:t>&lt;</w:t>
+            </w:r>
+            <w:proofErr w:type="spellStart"/>
+            <w:r>
+              <w:rPr>
+                <w:rFonts w:ascii="Consolas" w:hAnsi="Consolas"/>
+                <w:sz w:val="18"/>
+                <w:szCs w:val="18"/>
+              </w:rPr>
+              <w:t>sp</w:t>
+            </w:r>
+            <w:proofErr w:type="spellEnd"/>
+            <w:r>
+              <w:rPr>
+                <w:rFonts w:ascii="Consolas" w:hAnsi="Consolas"/>
+                <w:sz w:val="18"/>
+                <w:szCs w:val="18"/>
+              </w:rPr>
+              <w:t>-tasks order="['!!due', 'due']" within-days="7"&gt;&lt;/</w:t>
+            </w:r>
+            <w:proofErr w:type="spellStart"/>
+            <w:r>
+              <w:rPr>
+                <w:rFonts w:ascii="Consolas" w:hAnsi="Consolas"/>
+                <w:sz w:val="18"/>
+                <w:szCs w:val="18"/>
+              </w:rPr>
+              <w:t>sp</w:t>
+            </w:r>
+            <w:proofErr w:type="spellEnd"/>
+            <w:r>
+              <w:rPr>
+                <w:rFonts w:ascii="Consolas" w:hAnsi="Consolas"/>
+                <w:sz w:val="18"/>
+                <w:szCs w:val="18"/>
+              </w:rPr>
+              <w:t>-tasks&gt;</w:t>
             </w:r>
           </w:p>
         </w:tc>
       </w:tr>
     </w:tbl>
-    <w:bookmarkEnd w:id="10"/>
+    <w:bookmarkEnd w:id="11"/>
     <w:p>
       <w:r>
         <w:tab/>
@@ -3553,7 +4828,6 @@
     </w:p>
     <w:p>
       <w:r>
-        <w:lastRenderedPageBreak/>
         <w:tab/>
         <w:t xml:space="preserve">The </w:t>
       </w:r>
@@ -3564,12 +4838,7 @@
         <w:t xml:space="preserve"> themselves are fairly simple, utilizing ng-repeat to display every activity within them. It’s also of note that this is where the</w:t>
       </w:r>
       <w:r>
-        <w:t xml:space="preserve"> filter</w:t>
-      </w:r>
-      <w:bookmarkStart w:id="11" w:name="_GoBack"/>
-      <w:bookmarkEnd w:id="11"/>
-      <w:r>
-        <w:t>s are actually supplied as the values must pass through the directive first, as seen below.</w:t>
+        <w:t xml:space="preserve"> filters are actually supplied as the values must pass through the directive first, as seen below.</w:t>
       </w:r>
     </w:p>
     <w:tbl>
@@ -3611,15 +4880,7 @@
                 <w:color w:val="FFFFFF" w:themeColor="background1"/>
                 <w:szCs w:val="18"/>
               </w:rPr>
-              <w:t>tasks</w:t>
-            </w:r>
-            <w:r>
-              <w:rPr>
-                <w:rFonts w:asciiTheme="majorHAnsi" w:hAnsiTheme="majorHAnsi"/>
-                <w:color w:val="FFFFFF" w:themeColor="background1"/>
-                <w:szCs w:val="18"/>
-              </w:rPr>
-              <w:t>.html</w:t>
+              <w:t>tasks.html</w:t>
             </w:r>
           </w:p>
         </w:tc>
@@ -3668,43 +4929,117 @@
                 <w:sz w:val="18"/>
                 <w:szCs w:val="18"/>
               </w:rPr>
-              <w:t>&lt;ul class="task-list"&gt;</w:t>
-            </w:r>
-          </w:p>
-          <w:p>
-            <w:pPr>
-              <w:spacing w:line="240" w:lineRule="auto"/>
-              <w:rPr>
-                <w:rFonts w:ascii="Consolas" w:hAnsi="Consolas"/>
-                <w:sz w:val="18"/>
-                <w:szCs w:val="18"/>
-              </w:rPr>
-            </w:pPr>
-            <w:r>
-              <w:rPr>
-                <w:rFonts w:ascii="Consolas" w:hAnsi="Consolas"/>
-                <w:sz w:val="18"/>
-                <w:szCs w:val="18"/>
-              </w:rPr>
-              <w:t xml:space="preserve">  &lt;li class="add-task" ng-click="vm.showTaskModal({})"&gt;</w:t>
-            </w:r>
-          </w:p>
-          <w:p>
-            <w:pPr>
-              <w:spacing w:line="240" w:lineRule="auto"/>
-              <w:rPr>
-                <w:rFonts w:ascii="Consolas" w:hAnsi="Consolas"/>
-                <w:sz w:val="18"/>
-                <w:szCs w:val="18"/>
-              </w:rPr>
-            </w:pPr>
-            <w:r>
-              <w:rPr>
-                <w:rFonts w:ascii="Consolas" w:hAnsi="Consolas"/>
-                <w:sz w:val="18"/>
-                <w:szCs w:val="18"/>
-              </w:rPr>
-              <w:t xml:space="preserve">    &lt;i class="fa fa-plus"&gt;&lt;/i&gt;</w:t>
+              <w:t>&lt;</w:t>
+            </w:r>
+            <w:proofErr w:type="spellStart"/>
+            <w:r>
+              <w:rPr>
+                <w:rFonts w:ascii="Consolas" w:hAnsi="Consolas"/>
+                <w:sz w:val="18"/>
+                <w:szCs w:val="18"/>
+              </w:rPr>
+              <w:t>ul</w:t>
+            </w:r>
+            <w:proofErr w:type="spellEnd"/>
+            <w:r>
+              <w:rPr>
+                <w:rFonts w:ascii="Consolas" w:hAnsi="Consolas"/>
+                <w:sz w:val="18"/>
+                <w:szCs w:val="18"/>
+              </w:rPr>
+              <w:t xml:space="preserve"> class="task-list"&gt;</w:t>
+            </w:r>
+          </w:p>
+          <w:p>
+            <w:pPr>
+              <w:spacing w:line="240" w:lineRule="auto"/>
+              <w:rPr>
+                <w:rFonts w:ascii="Consolas" w:hAnsi="Consolas"/>
+                <w:sz w:val="18"/>
+                <w:szCs w:val="18"/>
+              </w:rPr>
+            </w:pPr>
+            <w:r>
+              <w:rPr>
+                <w:rFonts w:ascii="Consolas" w:hAnsi="Consolas"/>
+                <w:sz w:val="18"/>
+                <w:szCs w:val="18"/>
+              </w:rPr>
+              <w:t xml:space="preserve">  &lt;li class="add-task" ng-click="</w:t>
+            </w:r>
+            <w:proofErr w:type="spellStart"/>
+            <w:proofErr w:type="gramStart"/>
+            <w:r>
+              <w:rPr>
+                <w:rFonts w:ascii="Consolas" w:hAnsi="Consolas"/>
+                <w:sz w:val="18"/>
+                <w:szCs w:val="18"/>
+              </w:rPr>
+              <w:t>vm.showTaskModal</w:t>
+            </w:r>
+            <w:proofErr w:type="spellEnd"/>
+            <w:proofErr w:type="gramEnd"/>
+            <w:r>
+              <w:rPr>
+                <w:rFonts w:ascii="Consolas" w:hAnsi="Consolas"/>
+                <w:sz w:val="18"/>
+                <w:szCs w:val="18"/>
+              </w:rPr>
+              <w:t>({})"&gt;</w:t>
+            </w:r>
+          </w:p>
+          <w:p>
+            <w:pPr>
+              <w:spacing w:line="240" w:lineRule="auto"/>
+              <w:rPr>
+                <w:rFonts w:ascii="Consolas" w:hAnsi="Consolas"/>
+                <w:sz w:val="18"/>
+                <w:szCs w:val="18"/>
+              </w:rPr>
+            </w:pPr>
+            <w:r>
+              <w:rPr>
+                <w:rFonts w:ascii="Consolas" w:hAnsi="Consolas"/>
+                <w:sz w:val="18"/>
+                <w:szCs w:val="18"/>
+              </w:rPr>
+              <w:t xml:space="preserve">    &lt;</w:t>
+            </w:r>
+            <w:proofErr w:type="spellStart"/>
+            <w:r>
+              <w:rPr>
+                <w:rFonts w:ascii="Consolas" w:hAnsi="Consolas"/>
+                <w:sz w:val="18"/>
+                <w:szCs w:val="18"/>
+              </w:rPr>
+              <w:t>i</w:t>
+            </w:r>
+            <w:proofErr w:type="spellEnd"/>
+            <w:r>
+              <w:rPr>
+                <w:rFonts w:ascii="Consolas" w:hAnsi="Consolas"/>
+                <w:sz w:val="18"/>
+                <w:szCs w:val="18"/>
+              </w:rPr>
+              <w:t xml:space="preserve"> class="fa fa-plus"&gt;&lt;/</w:t>
+            </w:r>
+            <w:proofErr w:type="spellStart"/>
+            <w:r>
+              <w:rPr>
+                <w:rFonts w:ascii="Consolas" w:hAnsi="Consolas"/>
+                <w:sz w:val="18"/>
+                <w:szCs w:val="18"/>
+              </w:rPr>
+              <w:t>i</w:t>
+            </w:r>
+            <w:proofErr w:type="spellEnd"/>
+            <w:r>
+              <w:rPr>
+                <w:rFonts w:ascii="Consolas" w:hAnsi="Consolas"/>
+                <w:sz w:val="18"/>
+                <w:szCs w:val="18"/>
+              </w:rPr>
+              <w:t>&gt;</w:t>
             </w:r>
           </w:p>
           <w:p>
@@ -3768,43 +5103,229 @@
                 <w:sz w:val="18"/>
                 <w:szCs w:val="18"/>
               </w:rPr>
-              <w:t xml:space="preserve">  &lt;li ng-repeat="task in vm.tasks | orderBy:vm.order | withinDays:vm.days | inGroups:vm.inLabels" ng-class="{completed: task.completed == true}"&gt;</w:t>
-            </w:r>
-          </w:p>
-          <w:p>
-            <w:pPr>
-              <w:spacing w:line="240" w:lineRule="auto"/>
-              <w:rPr>
-                <w:rFonts w:ascii="Consolas" w:hAnsi="Consolas"/>
-                <w:sz w:val="18"/>
-                <w:szCs w:val="18"/>
-              </w:rPr>
-            </w:pPr>
-            <w:r>
-              <w:rPr>
-                <w:rFonts w:ascii="Consolas" w:hAnsi="Consolas"/>
-                <w:sz w:val="18"/>
-                <w:szCs w:val="18"/>
-              </w:rPr>
-              <w:t xml:space="preserve">    &lt;i class="fa fa-check check-icon" ng-click="vm.toggleCompleted(task)"&gt;&lt;/i&gt;</w:t>
-            </w:r>
-          </w:p>
-          <w:p>
-            <w:pPr>
-              <w:spacing w:line="240" w:lineRule="auto"/>
-              <w:rPr>
-                <w:rFonts w:ascii="Consolas" w:hAnsi="Consolas"/>
-                <w:sz w:val="18"/>
-                <w:szCs w:val="18"/>
-              </w:rPr>
-            </w:pPr>
-            <w:r>
-              <w:rPr>
-                <w:rFonts w:ascii="Consolas" w:hAnsi="Consolas"/>
-                <w:sz w:val="18"/>
-                <w:szCs w:val="18"/>
-              </w:rPr>
-              <w:t xml:space="preserve">    &lt;span class="task-summary" ng-click="vm.showTaskModal(task)"&gt;{{ task.summary }}&lt;/span&gt;</w:t>
+              <w:t xml:space="preserve">  &lt;li ng-repeat="task in </w:t>
+            </w:r>
+            <w:proofErr w:type="spellStart"/>
+            <w:proofErr w:type="gramStart"/>
+            <w:r>
+              <w:rPr>
+                <w:rFonts w:ascii="Consolas" w:hAnsi="Consolas"/>
+                <w:sz w:val="18"/>
+                <w:szCs w:val="18"/>
+              </w:rPr>
+              <w:t>vm.tasks</w:t>
+            </w:r>
+            <w:proofErr w:type="spellEnd"/>
+            <w:proofErr w:type="gramEnd"/>
+            <w:r>
+              <w:rPr>
+                <w:rFonts w:ascii="Consolas" w:hAnsi="Consolas"/>
+                <w:sz w:val="18"/>
+                <w:szCs w:val="18"/>
+              </w:rPr>
+              <w:t xml:space="preserve"> | </w:t>
+            </w:r>
+            <w:proofErr w:type="spellStart"/>
+            <w:r>
+              <w:rPr>
+                <w:rFonts w:ascii="Consolas" w:hAnsi="Consolas"/>
+                <w:sz w:val="18"/>
+                <w:szCs w:val="18"/>
+              </w:rPr>
+              <w:t>orderBy:vm.order</w:t>
+            </w:r>
+            <w:proofErr w:type="spellEnd"/>
+            <w:r>
+              <w:rPr>
+                <w:rFonts w:ascii="Consolas" w:hAnsi="Consolas"/>
+                <w:sz w:val="18"/>
+                <w:szCs w:val="18"/>
+              </w:rPr>
+              <w:t xml:space="preserve"> | </w:t>
+            </w:r>
+            <w:proofErr w:type="spellStart"/>
+            <w:r>
+              <w:rPr>
+                <w:rFonts w:ascii="Consolas" w:hAnsi="Consolas"/>
+                <w:sz w:val="18"/>
+                <w:szCs w:val="18"/>
+              </w:rPr>
+              <w:t>withinDays:vm.days</w:t>
+            </w:r>
+            <w:proofErr w:type="spellEnd"/>
+            <w:r>
+              <w:rPr>
+                <w:rFonts w:ascii="Consolas" w:hAnsi="Consolas"/>
+                <w:sz w:val="18"/>
+                <w:szCs w:val="18"/>
+              </w:rPr>
+              <w:t xml:space="preserve"> | </w:t>
+            </w:r>
+            <w:proofErr w:type="spellStart"/>
+            <w:r>
+              <w:rPr>
+                <w:rFonts w:ascii="Consolas" w:hAnsi="Consolas"/>
+                <w:sz w:val="18"/>
+                <w:szCs w:val="18"/>
+              </w:rPr>
+              <w:t>inGroups:vm.inLabels</w:t>
+            </w:r>
+            <w:proofErr w:type="spellEnd"/>
+            <w:r>
+              <w:rPr>
+                <w:rFonts w:ascii="Consolas" w:hAnsi="Consolas"/>
+                <w:sz w:val="18"/>
+                <w:szCs w:val="18"/>
+              </w:rPr>
+              <w:t xml:space="preserve">" ng-class="{completed: </w:t>
+            </w:r>
+            <w:proofErr w:type="spellStart"/>
+            <w:r>
+              <w:rPr>
+                <w:rFonts w:ascii="Consolas" w:hAnsi="Consolas"/>
+                <w:sz w:val="18"/>
+                <w:szCs w:val="18"/>
+              </w:rPr>
+              <w:t>task.completed</w:t>
+            </w:r>
+            <w:proofErr w:type="spellEnd"/>
+            <w:r>
+              <w:rPr>
+                <w:rFonts w:ascii="Consolas" w:hAnsi="Consolas"/>
+                <w:sz w:val="18"/>
+                <w:szCs w:val="18"/>
+              </w:rPr>
+              <w:t xml:space="preserve"> == true}"&gt;</w:t>
+            </w:r>
+          </w:p>
+          <w:p>
+            <w:pPr>
+              <w:spacing w:line="240" w:lineRule="auto"/>
+              <w:rPr>
+                <w:rFonts w:ascii="Consolas" w:hAnsi="Consolas"/>
+                <w:sz w:val="18"/>
+                <w:szCs w:val="18"/>
+              </w:rPr>
+            </w:pPr>
+            <w:r>
+              <w:rPr>
+                <w:rFonts w:ascii="Consolas" w:hAnsi="Consolas"/>
+                <w:sz w:val="18"/>
+                <w:szCs w:val="18"/>
+              </w:rPr>
+              <w:t xml:space="preserve">    &lt;</w:t>
+            </w:r>
+            <w:proofErr w:type="spellStart"/>
+            <w:r>
+              <w:rPr>
+                <w:rFonts w:ascii="Consolas" w:hAnsi="Consolas"/>
+                <w:sz w:val="18"/>
+                <w:szCs w:val="18"/>
+              </w:rPr>
+              <w:t>i</w:t>
+            </w:r>
+            <w:proofErr w:type="spellEnd"/>
+            <w:r>
+              <w:rPr>
+                <w:rFonts w:ascii="Consolas" w:hAnsi="Consolas"/>
+                <w:sz w:val="18"/>
+                <w:szCs w:val="18"/>
+              </w:rPr>
+              <w:t xml:space="preserve"> class="fa fa-check check-icon" ng-click="</w:t>
+            </w:r>
+            <w:proofErr w:type="spellStart"/>
+            <w:proofErr w:type="gramStart"/>
+            <w:r>
+              <w:rPr>
+                <w:rFonts w:ascii="Consolas" w:hAnsi="Consolas"/>
+                <w:sz w:val="18"/>
+                <w:szCs w:val="18"/>
+              </w:rPr>
+              <w:t>vm.toggleCompleted</w:t>
+            </w:r>
+            <w:proofErr w:type="spellEnd"/>
+            <w:proofErr w:type="gramEnd"/>
+            <w:r>
+              <w:rPr>
+                <w:rFonts w:ascii="Consolas" w:hAnsi="Consolas"/>
+                <w:sz w:val="18"/>
+                <w:szCs w:val="18"/>
+              </w:rPr>
+              <w:t>(task)"&gt;&lt;/</w:t>
+            </w:r>
+            <w:proofErr w:type="spellStart"/>
+            <w:r>
+              <w:rPr>
+                <w:rFonts w:ascii="Consolas" w:hAnsi="Consolas"/>
+                <w:sz w:val="18"/>
+                <w:szCs w:val="18"/>
+              </w:rPr>
+              <w:t>i</w:t>
+            </w:r>
+            <w:proofErr w:type="spellEnd"/>
+            <w:r>
+              <w:rPr>
+                <w:rFonts w:ascii="Consolas" w:hAnsi="Consolas"/>
+                <w:sz w:val="18"/>
+                <w:szCs w:val="18"/>
+              </w:rPr>
+              <w:t>&gt;</w:t>
+            </w:r>
+          </w:p>
+          <w:p>
+            <w:pPr>
+              <w:spacing w:line="240" w:lineRule="auto"/>
+              <w:rPr>
+                <w:rFonts w:ascii="Consolas" w:hAnsi="Consolas"/>
+                <w:sz w:val="18"/>
+                <w:szCs w:val="18"/>
+              </w:rPr>
+            </w:pPr>
+            <w:r>
+              <w:rPr>
+                <w:rFonts w:ascii="Consolas" w:hAnsi="Consolas"/>
+                <w:sz w:val="18"/>
+                <w:szCs w:val="18"/>
+              </w:rPr>
+              <w:t xml:space="preserve">    &lt;span class="task-summary" ng-click="</w:t>
+            </w:r>
+            <w:proofErr w:type="spellStart"/>
+            <w:proofErr w:type="gramStart"/>
+            <w:r>
+              <w:rPr>
+                <w:rFonts w:ascii="Consolas" w:hAnsi="Consolas"/>
+                <w:sz w:val="18"/>
+                <w:szCs w:val="18"/>
+              </w:rPr>
+              <w:t>vm.showTaskModal</w:t>
+            </w:r>
+            <w:proofErr w:type="spellEnd"/>
+            <w:proofErr w:type="gramEnd"/>
+            <w:r>
+              <w:rPr>
+                <w:rFonts w:ascii="Consolas" w:hAnsi="Consolas"/>
+                <w:sz w:val="18"/>
+                <w:szCs w:val="18"/>
+              </w:rPr>
+              <w:t xml:space="preserve">(task)"&gt;{{ </w:t>
+            </w:r>
+            <w:proofErr w:type="spellStart"/>
+            <w:r>
+              <w:rPr>
+                <w:rFonts w:ascii="Consolas" w:hAnsi="Consolas"/>
+                <w:sz w:val="18"/>
+                <w:szCs w:val="18"/>
+              </w:rPr>
+              <w:t>task.summary</w:t>
+            </w:r>
+            <w:proofErr w:type="spellEnd"/>
+            <w:r>
+              <w:rPr>
+                <w:rFonts w:ascii="Consolas" w:hAnsi="Consolas"/>
+                <w:sz w:val="18"/>
+                <w:szCs w:val="18"/>
+              </w:rPr>
+              <w:t xml:space="preserve"> }}&lt;/span&gt;</w:t>
             </w:r>
           </w:p>
           <w:p>
@@ -3840,7 +5361,25 @@
                 <w:sz w:val="18"/>
                 <w:szCs w:val="18"/>
               </w:rPr>
-              <w:t>&lt;/ul&gt;</w:t>
+              <w:t>&lt;/</w:t>
+            </w:r>
+            <w:proofErr w:type="spellStart"/>
+            <w:r>
+              <w:rPr>
+                <w:rFonts w:ascii="Consolas" w:hAnsi="Consolas"/>
+                <w:sz w:val="18"/>
+                <w:szCs w:val="18"/>
+              </w:rPr>
+              <w:t>ul</w:t>
+            </w:r>
+            <w:proofErr w:type="spellEnd"/>
+            <w:r>
+              <w:rPr>
+                <w:rFonts w:ascii="Consolas" w:hAnsi="Consolas"/>
+                <w:sz w:val="18"/>
+                <w:szCs w:val="18"/>
+              </w:rPr>
+              <w:t>&gt;</w:t>
             </w:r>
           </w:p>
         </w:tc>
@@ -3863,8 +5402,28 @@
                 <w:sz w:val="18"/>
                 <w:szCs w:val="18"/>
               </w:rPr>
-              <w:t>function tasksDirective(</w:t>
-            </w:r>
+              <w:t xml:space="preserve">function </w:t>
+            </w:r>
+            <w:proofErr w:type="spellStart"/>
+            <w:proofErr w:type="gramStart"/>
+            <w:r>
+              <w:rPr>
+                <w:rFonts w:ascii="Consolas" w:hAnsi="Consolas"/>
+                <w:sz w:val="18"/>
+                <w:szCs w:val="18"/>
+              </w:rPr>
+              <w:t>tasksDirective</w:t>
+            </w:r>
+            <w:proofErr w:type="spellEnd"/>
+            <w:r>
+              <w:rPr>
+                <w:rFonts w:ascii="Consolas" w:hAnsi="Consolas"/>
+                <w:sz w:val="18"/>
+                <w:szCs w:val="18"/>
+              </w:rPr>
+              <w:t>(</w:t>
+            </w:r>
+            <w:proofErr w:type="gramEnd"/>
             <w:r>
               <w:rPr>
                 <w:rFonts w:ascii="Consolas" w:hAnsi="Consolas"/>
@@ -3907,61 +5466,151 @@
                 <w:sz w:val="18"/>
                 <w:szCs w:val="18"/>
               </w:rPr>
-              <w:t xml:space="preserve">    templateUrl: 'modules/tasks/tasks.html',</w:t>
-            </w:r>
-          </w:p>
-          <w:p>
-            <w:pPr>
-              <w:spacing w:line="240" w:lineRule="auto"/>
-              <w:rPr>
-                <w:rFonts w:ascii="Consolas" w:hAnsi="Consolas"/>
-                <w:sz w:val="18"/>
-                <w:szCs w:val="18"/>
-              </w:rPr>
-            </w:pPr>
-            <w:r>
-              <w:rPr>
-                <w:rFonts w:ascii="Consolas" w:hAnsi="Consolas"/>
-                <w:sz w:val="18"/>
-                <w:szCs w:val="18"/>
-              </w:rPr>
-              <w:t xml:space="preserve">    controller: 'TasksController',</w:t>
-            </w:r>
-          </w:p>
-          <w:p>
-            <w:pPr>
-              <w:spacing w:line="240" w:lineRule="auto"/>
-              <w:rPr>
-                <w:rFonts w:ascii="Consolas" w:hAnsi="Consolas"/>
-                <w:sz w:val="18"/>
-                <w:szCs w:val="18"/>
-              </w:rPr>
-            </w:pPr>
-            <w:r>
-              <w:rPr>
-                <w:rFonts w:ascii="Consolas" w:hAnsi="Consolas"/>
-                <w:sz w:val="18"/>
-                <w:szCs w:val="18"/>
-              </w:rPr>
-              <w:t xml:space="preserve">    controllerAs: 'vm',</w:t>
-            </w:r>
-          </w:p>
-          <w:p>
-            <w:pPr>
-              <w:spacing w:line="240" w:lineRule="auto"/>
-              <w:rPr>
-                <w:rFonts w:ascii="Consolas" w:hAnsi="Consolas"/>
-                <w:sz w:val="18"/>
-                <w:szCs w:val="18"/>
-              </w:rPr>
-            </w:pPr>
-            <w:r>
-              <w:rPr>
-                <w:rFonts w:ascii="Consolas" w:hAnsi="Consolas"/>
-                <w:sz w:val="18"/>
-                <w:szCs w:val="18"/>
-              </w:rPr>
-              <w:t xml:space="preserve">    bindToController: true,</w:t>
+              <w:t xml:space="preserve">    </w:t>
+            </w:r>
+            <w:proofErr w:type="spellStart"/>
+            <w:r>
+              <w:rPr>
+                <w:rFonts w:ascii="Consolas" w:hAnsi="Consolas"/>
+                <w:sz w:val="18"/>
+                <w:szCs w:val="18"/>
+              </w:rPr>
+              <w:t>templateUrl</w:t>
+            </w:r>
+            <w:proofErr w:type="spellEnd"/>
+            <w:r>
+              <w:rPr>
+                <w:rFonts w:ascii="Consolas" w:hAnsi="Consolas"/>
+                <w:sz w:val="18"/>
+                <w:szCs w:val="18"/>
+              </w:rPr>
+              <w:t>: 'modules/tasks/tasks.html',</w:t>
+            </w:r>
+          </w:p>
+          <w:p>
+            <w:pPr>
+              <w:spacing w:line="240" w:lineRule="auto"/>
+              <w:rPr>
+                <w:rFonts w:ascii="Consolas" w:hAnsi="Consolas"/>
+                <w:sz w:val="18"/>
+                <w:szCs w:val="18"/>
+              </w:rPr>
+            </w:pPr>
+            <w:r>
+              <w:rPr>
+                <w:rFonts w:ascii="Consolas" w:hAnsi="Consolas"/>
+                <w:sz w:val="18"/>
+                <w:szCs w:val="18"/>
+              </w:rPr>
+              <w:t xml:space="preserve">    controller: '</w:t>
+            </w:r>
+            <w:proofErr w:type="spellStart"/>
+            <w:r>
+              <w:rPr>
+                <w:rFonts w:ascii="Consolas" w:hAnsi="Consolas"/>
+                <w:sz w:val="18"/>
+                <w:szCs w:val="18"/>
+              </w:rPr>
+              <w:t>TasksController</w:t>
+            </w:r>
+            <w:proofErr w:type="spellEnd"/>
+            <w:r>
+              <w:rPr>
+                <w:rFonts w:ascii="Consolas" w:hAnsi="Consolas"/>
+                <w:sz w:val="18"/>
+                <w:szCs w:val="18"/>
+              </w:rPr>
+              <w:t>',</w:t>
+            </w:r>
+          </w:p>
+          <w:p>
+            <w:pPr>
+              <w:spacing w:line="240" w:lineRule="auto"/>
+              <w:rPr>
+                <w:rFonts w:ascii="Consolas" w:hAnsi="Consolas"/>
+                <w:sz w:val="18"/>
+                <w:szCs w:val="18"/>
+              </w:rPr>
+            </w:pPr>
+            <w:r>
+              <w:rPr>
+                <w:rFonts w:ascii="Consolas" w:hAnsi="Consolas"/>
+                <w:sz w:val="18"/>
+                <w:szCs w:val="18"/>
+              </w:rPr>
+              <w:t xml:space="preserve">    </w:t>
+            </w:r>
+            <w:proofErr w:type="spellStart"/>
+            <w:r>
+              <w:rPr>
+                <w:rFonts w:ascii="Consolas" w:hAnsi="Consolas"/>
+                <w:sz w:val="18"/>
+                <w:szCs w:val="18"/>
+              </w:rPr>
+              <w:t>controllerAs</w:t>
+            </w:r>
+            <w:proofErr w:type="spellEnd"/>
+            <w:r>
+              <w:rPr>
+                <w:rFonts w:ascii="Consolas" w:hAnsi="Consolas"/>
+                <w:sz w:val="18"/>
+                <w:szCs w:val="18"/>
+              </w:rPr>
+              <w:t>: '</w:t>
+            </w:r>
+            <w:proofErr w:type="spellStart"/>
+            <w:r>
+              <w:rPr>
+                <w:rFonts w:ascii="Consolas" w:hAnsi="Consolas"/>
+                <w:sz w:val="18"/>
+                <w:szCs w:val="18"/>
+              </w:rPr>
+              <w:t>vm</w:t>
+            </w:r>
+            <w:proofErr w:type="spellEnd"/>
+            <w:r>
+              <w:rPr>
+                <w:rFonts w:ascii="Consolas" w:hAnsi="Consolas"/>
+                <w:sz w:val="18"/>
+                <w:szCs w:val="18"/>
+              </w:rPr>
+              <w:t>',</w:t>
+            </w:r>
+          </w:p>
+          <w:p>
+            <w:pPr>
+              <w:spacing w:line="240" w:lineRule="auto"/>
+              <w:rPr>
+                <w:rFonts w:ascii="Consolas" w:hAnsi="Consolas"/>
+                <w:sz w:val="18"/>
+                <w:szCs w:val="18"/>
+              </w:rPr>
+            </w:pPr>
+            <w:r>
+              <w:rPr>
+                <w:rFonts w:ascii="Consolas" w:hAnsi="Consolas"/>
+                <w:sz w:val="18"/>
+                <w:szCs w:val="18"/>
+              </w:rPr>
+              <w:t xml:space="preserve">    </w:t>
+            </w:r>
+            <w:proofErr w:type="spellStart"/>
+            <w:r>
+              <w:rPr>
+                <w:rFonts w:ascii="Consolas" w:hAnsi="Consolas"/>
+                <w:sz w:val="18"/>
+                <w:szCs w:val="18"/>
+              </w:rPr>
+              <w:t>bindToController</w:t>
+            </w:r>
+            <w:proofErr w:type="spellEnd"/>
+            <w:r>
+              <w:rPr>
+                <w:rFonts w:ascii="Consolas" w:hAnsi="Consolas"/>
+                <w:sz w:val="18"/>
+                <w:szCs w:val="18"/>
+              </w:rPr>
+              <w:t>: true,</w:t>
             </w:r>
           </w:p>
           <w:p>
@@ -4015,25 +5664,79 @@
                 <w:sz w:val="18"/>
                 <w:szCs w:val="18"/>
               </w:rPr>
-              <w:t xml:space="preserve">      days: '=withinDays',</w:t>
-            </w:r>
-          </w:p>
-          <w:p>
-            <w:pPr>
-              <w:spacing w:line="240" w:lineRule="auto"/>
-              <w:rPr>
-                <w:rFonts w:ascii="Consolas" w:hAnsi="Consolas"/>
-                <w:sz w:val="18"/>
-                <w:szCs w:val="18"/>
-              </w:rPr>
-            </w:pPr>
-            <w:r>
-              <w:rPr>
-                <w:rFonts w:ascii="Consolas" w:hAnsi="Consolas"/>
-                <w:sz w:val="18"/>
-                <w:szCs w:val="18"/>
-              </w:rPr>
-              <w:t xml:space="preserve">      inLabels: '=inGroups'</w:t>
+              <w:t xml:space="preserve">      days: '=</w:t>
+            </w:r>
+            <w:proofErr w:type="spellStart"/>
+            <w:r>
+              <w:rPr>
+                <w:rFonts w:ascii="Consolas" w:hAnsi="Consolas"/>
+                <w:sz w:val="18"/>
+                <w:szCs w:val="18"/>
+              </w:rPr>
+              <w:t>withinDays</w:t>
+            </w:r>
+            <w:proofErr w:type="spellEnd"/>
+            <w:r>
+              <w:rPr>
+                <w:rFonts w:ascii="Consolas" w:hAnsi="Consolas"/>
+                <w:sz w:val="18"/>
+                <w:szCs w:val="18"/>
+              </w:rPr>
+              <w:t>',</w:t>
+            </w:r>
+          </w:p>
+          <w:p>
+            <w:pPr>
+              <w:spacing w:line="240" w:lineRule="auto"/>
+              <w:rPr>
+                <w:rFonts w:ascii="Consolas" w:hAnsi="Consolas"/>
+                <w:sz w:val="18"/>
+                <w:szCs w:val="18"/>
+              </w:rPr>
+            </w:pPr>
+            <w:r>
+              <w:rPr>
+                <w:rFonts w:ascii="Consolas" w:hAnsi="Consolas"/>
+                <w:sz w:val="18"/>
+                <w:szCs w:val="18"/>
+              </w:rPr>
+              <w:t xml:space="preserve">      </w:t>
+            </w:r>
+            <w:proofErr w:type="spellStart"/>
+            <w:r>
+              <w:rPr>
+                <w:rFonts w:ascii="Consolas" w:hAnsi="Consolas"/>
+                <w:sz w:val="18"/>
+                <w:szCs w:val="18"/>
+              </w:rPr>
+              <w:t>inLabels</w:t>
+            </w:r>
+            <w:proofErr w:type="spellEnd"/>
+            <w:r>
+              <w:rPr>
+                <w:rFonts w:ascii="Consolas" w:hAnsi="Consolas"/>
+                <w:sz w:val="18"/>
+                <w:szCs w:val="18"/>
+              </w:rPr>
+              <w:t>: '=</w:t>
+            </w:r>
+            <w:proofErr w:type="spellStart"/>
+            <w:r>
+              <w:rPr>
+                <w:rFonts w:ascii="Consolas" w:hAnsi="Consolas"/>
+                <w:sz w:val="18"/>
+                <w:szCs w:val="18"/>
+              </w:rPr>
+              <w:t>inGroups</w:t>
+            </w:r>
+            <w:proofErr w:type="spellEnd"/>
+            <w:r>
+              <w:rPr>
+                <w:rFonts w:ascii="Consolas" w:hAnsi="Consolas"/>
+                <w:sz w:val="18"/>
+                <w:szCs w:val="18"/>
+              </w:rPr>
+              <w:t>'</w:t>
             </w:r>
           </w:p>
           <w:p>
@@ -4139,8 +5842,13 @@
         <w:t xml:space="preserve"> to display</w:t>
       </w:r>
       <w:r>
-        <w:t xml:space="preserve"> from the cacheService</w:t>
-      </w:r>
+        <w:t xml:space="preserve"> from the </w:t>
+      </w:r>
+      <w:proofErr w:type="spellStart"/>
+      <w:r>
+        <w:t>cacheService</w:t>
+      </w:r>
+      <w:proofErr w:type="spellEnd"/>
       <w:r>
         <w:t xml:space="preserve"> for its template to use.</w:t>
       </w:r>
@@ -4162,8 +5870,25 @@
       <w:r>
         <w:tab/>
       </w:r>
-      <w:r>
-        <w:t xml:space="preserve">Modals are used by the directives for all frontend CRUDing. Tasks and events each have their separate modal template which will display the activity’s corresponding information in a form based on the activity (or empty object) passed in. Since modals in Bootstrap act as promises, the corresponding modal service can then act based on the button pressed: delete, cancel, or submit. Delete and cancel are self-explanatory, but submit will result in the </w:t>
+      <w:proofErr w:type="spellStart"/>
+      <w:r>
+        <w:t>Modals</w:t>
+      </w:r>
+      <w:proofErr w:type="spellEnd"/>
+      <w:r>
+        <w:t xml:space="preserve"> are used by the directives for all frontend </w:t>
+      </w:r>
+      <w:proofErr w:type="spellStart"/>
+      <w:r>
+        <w:t>CRUDing</w:t>
+      </w:r>
+      <w:proofErr w:type="spellEnd"/>
+      <w:r>
+        <w:t xml:space="preserve">. Tasks and events each have their separate modal template which will display the activity’s corresponding information in a </w:t>
+      </w:r>
+      <w:r>
+        <w:lastRenderedPageBreak/>
+        <w:t xml:space="preserve">form based on the activity (or empty object) passed in. Since modals in Bootstrap act as promises, the corresponding modal service can then act based on the button pressed: delete, cancel, or submit. Delete and cancel are self-explanatory, but submit will result in the </w:t>
       </w:r>
       <w:r>
         <w:t>activity</w:t>
@@ -4178,7 +5903,6 @@
       </w:pPr>
       <w:bookmarkStart w:id="13" w:name="_Toc449131970"/>
       <w:r>
-        <w:lastRenderedPageBreak/>
         <w:t>Struggles</w:t>
       </w:r>
       <w:r>
@@ -4232,7 +5956,11 @@
         <w:t>get</w:t>
       </w:r>
       <w:r>
-        <w:t xml:space="preserve"> my head around them at first, though it all seems hilariously easy now. The session handler gave me an especially hard time as I had not come across it immediately and couldn’t figure out how to store the sessions in a database, which was also an afterthought to my design process. Database redesign was a somewhat common occurrence in the beginning of my project as well, as I hadn’t even known what normalizing a database was originally.</w:t>
+        <w:t xml:space="preserve"> my head around them at first, though it all seems hilariously easy now. The session handler gave me an especially hard time as I had not come across it immediately and couldn’t figure out how to store the sessions </w:t>
+      </w:r>
+      <w:r>
+        <w:lastRenderedPageBreak/>
+        <w:t>in a database, which was also an afterthought to my design process. Database redesign was a somewhat common occurrence in the beginning of my project as well, as I hadn’t even known what normalizing a database was originally.</w:t>
       </w:r>
     </w:p>
     <w:p>
@@ -4240,11 +5968,15 @@
         <w:ind w:firstLine="720"/>
       </w:pPr>
       <w:r>
-        <w:t xml:space="preserve">Looking back on my code, it could be much more streamlined if I had just spent more time on the design phase. This is especially evident in my CRUD classes, which I originally made </w:t>
-      </w:r>
-      <w:r>
-        <w:lastRenderedPageBreak/>
-        <w:t xml:space="preserve">as a general-purpose CRUD for reusability, but ultimately had to be changed because they didn’t quite fit my needs. The ActivityCRUD class was also hastily thrown together because I didn’t pick up on my need for it in the design phase, which was a major oversight. </w:t>
+        <w:t xml:space="preserve">Looking back on my code, it could be much more streamlined if I had just spent more time on the design phase. This is especially evident in my CRUD classes, which I originally made as a general-purpose CRUD for reusability, but ultimately had to be changed because they didn’t quite fit my needs. The </w:t>
+      </w:r>
+      <w:proofErr w:type="spellStart"/>
+      <w:r>
+        <w:t>ActivityCRUD</w:t>
+      </w:r>
+      <w:proofErr w:type="spellEnd"/>
+      <w:r>
+        <w:t xml:space="preserve"> class was also hastily thrown together because I didn’t pick up on my need for it in the design phase, which was a major oversight. </w:t>
       </w:r>
       <w:r>
         <w:t xml:space="preserve"> </w:t>
@@ -4331,7 +6063,11 @@
         <w:t>, but yet I’</w:t>
       </w:r>
       <w:r>
-        <w:t xml:space="preserve">m sitting at over 2,500 lines of code on a project whose concepts and languages I was learning as I went. </w:t>
+        <w:t xml:space="preserve">m </w:t>
+      </w:r>
+      <w:r>
+        <w:lastRenderedPageBreak/>
+        <w:t xml:space="preserve">sitting at over 2,500 lines of code on a project whose concepts and languages I was learning as I went. </w:t>
       </w:r>
       <w:r>
         <w:t>In the end, I learned incredibly valuable information that will undoubtedly help me as I start my career.</w:t>
@@ -5010,6 +6746,7 @@
   <w:style w:type="character" w:default="1" w:styleId="DefaultParagraphFont">
     <w:name w:val="Default Paragraph Font"/>
     <w:uiPriority w:val="1"/>
+    <w:semiHidden/>
     <w:unhideWhenUsed/>
   </w:style>
   <w:style w:type="table" w:default="1" w:styleId="TableNormal">
@@ -5938,7 +7675,7 @@
 </file>
 
 <file path=customXml/itemProps1.xml><?xml version="1.0" encoding="utf-8"?>
-<ds:datastoreItem xmlns:ds="http://schemas.openxmlformats.org/officeDocument/2006/customXml" ds:itemID="{A2E8D440-63D2-4144-AC51-D58AD3ECC2DA}">
+<ds:datastoreItem xmlns:ds="http://schemas.openxmlformats.org/officeDocument/2006/customXml" ds:itemID="{4479A6D5-016D-4E89-AD36-DB1AC49972FB}">
   <ds:schemaRefs>
     <ds:schemaRef ds:uri="http://schemas.openxmlformats.org/officeDocument/2006/bibliography"/>
   </ds:schemaRefs>

</xml_diff>